<commit_message>
Entrando a la matrix
</commit_message>
<xml_diff>
--- a/TP1/2daEntrega/Informe.docx
+++ b/TP1/2daEntrega/Informe.docx
@@ -1,6 +1,6 @@
 
 <file path=word/document.xml><?xml version="1.0" encoding="utf-8"?>
-<w:document xmlns:wpc="http://schemas.microsoft.com/office/word/2010/wordprocessingCanvas" xmlns:mc="http://schemas.openxmlformats.org/markup-compatibility/2006" xmlns:o="urn:schemas-microsoft-com:office:office" xmlns:r="http://schemas.openxmlformats.org/officeDocument/2006/relationships" xmlns:m="http://schemas.openxmlformats.org/officeDocument/2006/math" xmlns:v="urn:schemas-microsoft-com:vml" xmlns:wp14="http://schemas.microsoft.com/office/word/2010/wordprocessingDrawing" xmlns:wp="http://schemas.openxmlformats.org/drawingml/2006/wordprocessingDrawing" xmlns:w10="urn:schemas-microsoft-com:office:word" xmlns:w="http://schemas.openxmlformats.org/wordprocessingml/2006/main" xmlns:w14="http://schemas.microsoft.com/office/word/2010/wordml" xmlns:wpg="http://schemas.microsoft.com/office/word/2010/wordprocessingGroup" xmlns:wpi="http://schemas.microsoft.com/office/word/2010/wordprocessingInk" xmlns:wne="http://schemas.microsoft.com/office/word/2006/wordml" xmlns:wps="http://schemas.microsoft.com/office/word/2010/wordprocessingShape" mc:Ignorable="w14 wp14">
+<w:document xmlns:ve="http://schemas.openxmlformats.org/markup-compatibility/2006" xmlns:o="urn:schemas-microsoft-com:office:office" xmlns:r="http://schemas.openxmlformats.org/officeDocument/2006/relationships" xmlns:m="http://schemas.openxmlformats.org/officeDocument/2006/math" xmlns:v="urn:schemas-microsoft-com:vml" xmlns:wp="http://schemas.openxmlformats.org/drawingml/2006/wordprocessingDrawing" xmlns:w10="urn:schemas-microsoft-com:office:word" xmlns:w="http://schemas.openxmlformats.org/wordprocessingml/2006/main" xmlns:wne="http://schemas.microsoft.com/office/word/2006/wordml">
   <w:body>
     <w:p>
       <w:pPr>
@@ -19,7 +19,7 @@
           <w:lang w:eastAsia="es-AR"/>
         </w:rPr>
         <w:drawing>
-          <wp:inline distT="0" distB="0" distL="0" distR="0" wp14:anchorId="56F4080E" wp14:editId="6AE5DD05">
+          <wp:inline distT="0" distB="0" distL="0" distR="0">
             <wp:extent cx="685800" cy="695325"/>
             <wp:effectExtent l="0" t="0" r="0" b="9525"/>
             <wp:docPr id="1" name="Imagen 1"/>
@@ -36,10 +36,10 @@
                     </pic:cNvPicPr>
                   </pic:nvPicPr>
                   <pic:blipFill>
-                    <a:blip r:embed="rId9" cstate="print">
+                    <a:blip r:embed="rId8" cstate="print">
                       <a:extLst>
                         <a:ext uri="{28A0092B-C50C-407E-A947-70E740481C1C}">
-                          <a14:useLocalDpi xmlns:a14="http://schemas.microsoft.com/office/drawing/2010/main" val="0"/>
+                          <a14:useLocalDpi xmlns:a14="http://schemas.microsoft.com/office/drawing/2010/main" xmlns:wps="http://schemas.microsoft.com/office/word/2010/wordprocessingShape" xmlns:wpi="http://schemas.microsoft.com/office/word/2010/wordprocessingInk" xmlns:wpg="http://schemas.microsoft.com/office/word/2010/wordprocessingGroup" xmlns:w14="http://schemas.microsoft.com/office/word/2010/wordml" xmlns:w="http://schemas.openxmlformats.org/wordprocessingml/2006/main" xmlns:w10="urn:schemas-microsoft-com:office:word" xmlns:wp14="http://schemas.microsoft.com/office/word/2010/wordprocessingDrawing" xmlns:v="urn:schemas-microsoft-com:vml" xmlns:o="urn:schemas-microsoft-com:office:office" xmlns:mc="http://schemas.openxmlformats.org/markup-compatibility/2006" xmlns:wpc="http://schemas.microsoft.com/office/word/2010/wordprocessingCanvas" xmlns="" val="0"/>
                         </a:ext>
                       </a:extLst>
                     </a:blip>
@@ -282,14 +282,6 @@
           <w:b/>
           <w:sz w:val="56"/>
         </w:rPr>
-        <w:t xml:space="preserve"> </w:t>
-      </w:r>
-      <w:r>
-        <w:rPr>
-          <w:rFonts w:ascii="Arial" w:hAnsi="Arial" w:cs="Arial"/>
-          <w:b/>
-          <w:sz w:val="56"/>
-        </w:rPr>
         <w:t>“</w:t>
       </w:r>
       <w:r>
@@ -420,13 +412,6 @@
           <w:rFonts w:ascii="Arial" w:hAnsi="Arial" w:cs="Arial"/>
           <w:sz w:val="28"/>
         </w:rPr>
-        <w:t xml:space="preserve"> </w:t>
-      </w:r>
-      <w:r>
-        <w:rPr>
-          <w:rFonts w:ascii="Arial" w:hAnsi="Arial" w:cs="Arial"/>
-          <w:sz w:val="28"/>
-        </w:rPr>
         <w:tab/>
       </w:r>
       <w:r>
@@ -463,21 +448,7 @@
           <w:rFonts w:ascii="Arial" w:hAnsi="Arial" w:cs="Arial"/>
           <w:sz w:val="28"/>
         </w:rPr>
-        <w:t>DI</w:t>
-      </w:r>
-      <w:r>
-        <w:rPr>
-          <w:rFonts w:ascii="Arial" w:hAnsi="Arial" w:cs="Arial"/>
-          <w:sz w:val="28"/>
-        </w:rPr>
-        <w:t xml:space="preserve"> </w:t>
-      </w:r>
-      <w:r>
-        <w:rPr>
-          <w:rFonts w:ascii="Arial" w:hAnsi="Arial" w:cs="Arial"/>
-          <w:sz w:val="28"/>
-        </w:rPr>
-        <w:t>GIACOMO, GASTON</w:t>
+        <w:t>DIGIACOMO, GASTON</w:t>
       </w:r>
       <w:r>
         <w:rPr>
@@ -499,7 +470,7 @@
           <w:rFonts w:ascii="Arial" w:hAnsi="Arial" w:cs="Arial"/>
           <w:sz w:val="28"/>
         </w:rPr>
-        <w:t>35272529</w:t>
+        <w:t>36075262</w:t>
       </w:r>
     </w:p>
     <w:p>
@@ -755,14 +726,6 @@
           <w:b/>
           <w:szCs w:val="24"/>
         </w:rPr>
-        <w:t xml:space="preserve"> </w:t>
-      </w:r>
-      <w:r>
-        <w:rPr>
-          <w:rFonts w:ascii="Arial" w:hAnsi="Arial" w:cs="Arial"/>
-          <w:b/>
-          <w:szCs w:val="24"/>
-        </w:rPr>
         <w:sym w:font="Wingdings" w:char="F0E0"/>
       </w:r>
       <w:r>
@@ -842,14 +805,6 @@
       <w:r>
         <w:rPr>
           <w:rFonts w:ascii="Arial" w:hAnsi="Arial" w:cs="Arial"/>
-          <w:b/>
-          <w:szCs w:val="24"/>
-        </w:rPr>
-        <w:t xml:space="preserve"> </w:t>
-      </w:r>
-      <w:r>
-        <w:rPr>
-          <w:rFonts w:ascii="Arial" w:hAnsi="Arial" w:cs="Arial"/>
           <w:szCs w:val="24"/>
         </w:rPr>
         <w:t>Planilla de métricas de tiempos para dicho TP.</w:t>
@@ -887,14 +842,6 @@
       <w:r>
         <w:rPr>
           <w:rFonts w:ascii="Arial" w:hAnsi="Arial" w:cs="Arial"/>
-          <w:b/>
-          <w:szCs w:val="24"/>
-        </w:rPr>
-        <w:t xml:space="preserve"> </w:t>
-      </w:r>
-      <w:r>
-        <w:rPr>
-          <w:rFonts w:ascii="Arial" w:hAnsi="Arial" w:cs="Arial"/>
           <w:szCs w:val="24"/>
         </w:rPr>
         <w:t>Tabla de comparación de resultados de cada caso de prueba, con cada ejecutable.</w:t>
@@ -1375,13 +1322,6 @@
           <w:rFonts w:ascii="Arial" w:hAnsi="Arial" w:cs="Arial"/>
           <w:szCs w:val="24"/>
         </w:rPr>
-        <w:t xml:space="preserve"> </w:t>
-      </w:r>
-      <w:r>
-        <w:rPr>
-          <w:rFonts w:ascii="Arial" w:hAnsi="Arial" w:cs="Arial"/>
-          <w:szCs w:val="24"/>
-        </w:rPr>
         <w:t>EJECUTABLE</w:t>
       </w:r>
       <w:r>
@@ -1459,13 +1399,17 @@
         <w:jc w:val="center"/>
         <w:rPr>
           <w:rFonts w:ascii="Arial" w:hAnsi="Arial" w:cs="Arial"/>
-          <w:sz w:val="40"/>
-        </w:rPr>
-      </w:pPr>
-      <w:r>
-        <w:rPr>
-          <w:rFonts w:ascii="Arial" w:hAnsi="Arial" w:cs="Arial"/>
-          <w:sz w:val="40"/>
+          <w:sz w:val="48"/>
+          <w:szCs w:val="48"/>
+          <w:u w:val="single"/>
+        </w:rPr>
+      </w:pPr>
+      <w:r>
+        <w:rPr>
+          <w:rFonts w:ascii="Arial" w:hAnsi="Arial" w:cs="Arial"/>
+          <w:sz w:val="48"/>
+          <w:szCs w:val="48"/>
+          <w:u w:val="single"/>
         </w:rPr>
         <w:lastRenderedPageBreak/>
         <w:t>LOTE DE PRUEBAS DE ERROR</w:t>
@@ -1509,7 +1453,7 @@
       <w:tblPr>
         <w:tblStyle w:val="Tablaconcuadrcula"/>
         <w:tblW w:w="0" w:type="auto"/>
-        <w:tblLook w:val="04A0" w:firstRow="1" w:lastRow="0" w:firstColumn="1" w:lastColumn="0" w:noHBand="0" w:noVBand="1"/>
+        <w:tblLook w:val="04A0"/>
       </w:tblPr>
       <w:tblGrid>
         <w:gridCol w:w="4489"/>
@@ -1725,7 +1669,7 @@
       <w:tblPr>
         <w:tblStyle w:val="Tablaconcuadrcula"/>
         <w:tblW w:w="0" w:type="auto"/>
-        <w:tblLook w:val="04A0" w:firstRow="1" w:lastRow="0" w:firstColumn="1" w:lastColumn="0" w:noHBand="0" w:noVBand="1"/>
+        <w:tblLook w:val="04A0"/>
       </w:tblPr>
       <w:tblGrid>
         <w:gridCol w:w="997"/>
@@ -2203,7 +2147,7 @@
       <w:tblPr>
         <w:tblStyle w:val="Tablaconcuadrcula"/>
         <w:tblW w:w="0" w:type="auto"/>
-        <w:tblLook w:val="04A0" w:firstRow="1" w:lastRow="0" w:firstColumn="1" w:lastColumn="0" w:noHBand="0" w:noVBand="1"/>
+        <w:tblLook w:val="04A0"/>
       </w:tblPr>
       <w:tblGrid>
         <w:gridCol w:w="4489"/>
@@ -2418,7 +2362,7 @@
       <w:tblPr>
         <w:tblStyle w:val="Tablaconcuadrcula"/>
         <w:tblW w:w="0" w:type="auto"/>
-        <w:tblLook w:val="04A0" w:firstRow="1" w:lastRow="0" w:firstColumn="1" w:lastColumn="0" w:noHBand="0" w:noVBand="1"/>
+        <w:tblLook w:val="04A0"/>
       </w:tblPr>
       <w:tblGrid>
         <w:gridCol w:w="997"/>
@@ -2870,12 +2814,6 @@
         <w:rPr>
           <w:rFonts w:ascii="Arial" w:hAnsi="Arial" w:cs="Arial"/>
         </w:rPr>
-        <w:t xml:space="preserve"> </w:t>
-      </w:r>
-      <w:r>
-        <w:rPr>
-          <w:rFonts w:ascii="Arial" w:hAnsi="Arial" w:cs="Arial"/>
-        </w:rPr>
         <w:tab/>
       </w:r>
     </w:p>
@@ -2883,7 +2821,7 @@
       <w:tblPr>
         <w:tblStyle w:val="Tablaconcuadrcula"/>
         <w:tblW w:w="0" w:type="auto"/>
-        <w:tblLook w:val="04A0" w:firstRow="1" w:lastRow="0" w:firstColumn="1" w:lastColumn="0" w:noHBand="0" w:noVBand="1"/>
+        <w:tblLook w:val="04A0"/>
       </w:tblPr>
       <w:tblGrid>
         <w:gridCol w:w="4489"/>
@@ -3092,7 +3030,7 @@
       <w:tblPr>
         <w:tblStyle w:val="Tablaconcuadrcula"/>
         <w:tblW w:w="0" w:type="auto"/>
-        <w:tblLook w:val="04A0" w:firstRow="1" w:lastRow="0" w:firstColumn="1" w:lastColumn="0" w:noHBand="0" w:noVBand="1"/>
+        <w:tblLook w:val="04A0"/>
       </w:tblPr>
       <w:tblGrid>
         <w:gridCol w:w="997"/>
@@ -3549,7 +3487,7 @@
       <w:tblPr>
         <w:tblStyle w:val="Tablaconcuadrcula"/>
         <w:tblW w:w="0" w:type="auto"/>
-        <w:tblLook w:val="04A0" w:firstRow="1" w:lastRow="0" w:firstColumn="1" w:lastColumn="0" w:noHBand="0" w:noVBand="1"/>
+        <w:tblLook w:val="04A0"/>
       </w:tblPr>
       <w:tblGrid>
         <w:gridCol w:w="4489"/>
@@ -3764,7 +3702,7 @@
       <w:tblPr>
         <w:tblStyle w:val="Tablaconcuadrcula"/>
         <w:tblW w:w="0" w:type="auto"/>
-        <w:tblLook w:val="04A0" w:firstRow="1" w:lastRow="0" w:firstColumn="1" w:lastColumn="0" w:noHBand="0" w:noVBand="1"/>
+        <w:tblLook w:val="04A0"/>
       </w:tblPr>
       <w:tblGrid>
         <w:gridCol w:w="997"/>
@@ -4218,7 +4156,7 @@
       <w:tblPr>
         <w:tblStyle w:val="Tablaconcuadrcula"/>
         <w:tblW w:w="0" w:type="auto"/>
-        <w:tblLook w:val="04A0" w:firstRow="1" w:lastRow="0" w:firstColumn="1" w:lastColumn="0" w:noHBand="0" w:noVBand="1"/>
+        <w:tblLook w:val="04A0"/>
       </w:tblPr>
       <w:tblGrid>
         <w:gridCol w:w="4489"/>
@@ -4433,7 +4371,7 @@
       <w:tblPr>
         <w:tblStyle w:val="Tablaconcuadrcula"/>
         <w:tblW w:w="0" w:type="auto"/>
-        <w:tblLook w:val="04A0" w:firstRow="1" w:lastRow="0" w:firstColumn="1" w:lastColumn="0" w:noHBand="0" w:noVBand="1"/>
+        <w:tblLook w:val="04A0"/>
       </w:tblPr>
       <w:tblGrid>
         <w:gridCol w:w="997"/>
@@ -4888,7 +4826,7 @@
       <w:tblPr>
         <w:tblStyle w:val="Tablaconcuadrcula"/>
         <w:tblW w:w="0" w:type="auto"/>
-        <w:tblLook w:val="04A0" w:firstRow="1" w:lastRow="0" w:firstColumn="1" w:lastColumn="0" w:noHBand="0" w:noVBand="1"/>
+        <w:tblLook w:val="04A0"/>
       </w:tblPr>
       <w:tblGrid>
         <w:gridCol w:w="4489"/>
@@ -5103,7 +5041,7 @@
       <w:tblPr>
         <w:tblStyle w:val="Tablaconcuadrcula"/>
         <w:tblW w:w="10385" w:type="dxa"/>
-        <w:tblLook w:val="04A0" w:firstRow="1" w:lastRow="0" w:firstColumn="1" w:lastColumn="0" w:noHBand="0" w:noVBand="1"/>
+        <w:tblLook w:val="04A0"/>
       </w:tblPr>
       <w:tblGrid>
         <w:gridCol w:w="997"/>
@@ -5596,7 +5534,7 @@
       <w:tblPr>
         <w:tblStyle w:val="Tablaconcuadrcula"/>
         <w:tblW w:w="0" w:type="auto"/>
-        <w:tblLook w:val="04A0" w:firstRow="1" w:lastRow="0" w:firstColumn="1" w:lastColumn="0" w:noHBand="0" w:noVBand="1"/>
+        <w:tblLook w:val="04A0"/>
       </w:tblPr>
       <w:tblGrid>
         <w:gridCol w:w="4489"/>
@@ -5811,7 +5749,7 @@
       <w:tblPr>
         <w:tblStyle w:val="Tablaconcuadrcula"/>
         <w:tblW w:w="0" w:type="auto"/>
-        <w:tblLook w:val="04A0" w:firstRow="1" w:lastRow="0" w:firstColumn="1" w:lastColumn="0" w:noHBand="0" w:noVBand="1"/>
+        <w:tblLook w:val="04A0"/>
       </w:tblPr>
       <w:tblGrid>
         <w:gridCol w:w="997"/>
@@ -6368,19 +6306,7 @@
         <w:rPr>
           <w:rFonts w:ascii="Arial" w:hAnsi="Arial" w:cs="Arial"/>
         </w:rPr>
-        <w:t>–</w:t>
-      </w:r>
-      <w:r>
-        <w:rPr>
-          <w:rFonts w:ascii="Arial" w:hAnsi="Arial" w:cs="Arial"/>
-        </w:rPr>
-        <w:t xml:space="preserve"> </w:t>
-      </w:r>
-      <w:r>
-        <w:rPr>
-          <w:rFonts w:ascii="Arial" w:hAnsi="Arial" w:cs="Arial"/>
-        </w:rPr>
-        <w:t>Fatiga con N de Longitud 20</w:t>
+        <w:t>–Fatiga con N de Longitud 20</w:t>
       </w:r>
     </w:p>
     <w:p>
@@ -6400,7 +6326,7 @@
       <w:tblPr>
         <w:tblStyle w:val="Tablaconcuadrcula"/>
         <w:tblW w:w="0" w:type="auto"/>
-        <w:tblLook w:val="04A0" w:firstRow="1" w:lastRow="0" w:firstColumn="1" w:lastColumn="0" w:noHBand="0" w:noVBand="1"/>
+        <w:tblLook w:val="04A0"/>
       </w:tblPr>
       <w:tblGrid>
         <w:gridCol w:w="4489"/>
@@ -6609,7 +6535,7 @@
       <w:tblPr>
         <w:tblStyle w:val="Tablaconcuadrcula"/>
         <w:tblW w:w="0" w:type="auto"/>
-        <w:tblLook w:val="04A0" w:firstRow="1" w:lastRow="0" w:firstColumn="1" w:lastColumn="0" w:noHBand="0" w:noVBand="1"/>
+        <w:tblLook w:val="04A0"/>
       </w:tblPr>
       <w:tblGrid>
         <w:gridCol w:w="997"/>
@@ -7061,7 +6987,7 @@
       <w:tblPr>
         <w:tblStyle w:val="Tablaconcuadrcula"/>
         <w:tblW w:w="0" w:type="auto"/>
-        <w:tblLook w:val="04A0" w:firstRow="1" w:lastRow="0" w:firstColumn="1" w:lastColumn="0" w:noHBand="0" w:noVBand="1"/>
+        <w:tblLook w:val="04A0"/>
       </w:tblPr>
       <w:tblGrid>
         <w:gridCol w:w="6334"/>
@@ -7270,7 +7196,7 @@
       <w:tblPr>
         <w:tblStyle w:val="Tablaconcuadrcula"/>
         <w:tblW w:w="10569" w:type="dxa"/>
-        <w:tblLook w:val="04A0" w:firstRow="1" w:lastRow="0" w:firstColumn="1" w:lastColumn="0" w:noHBand="0" w:noVBand="1"/>
+        <w:tblLook w:val="04A0"/>
       </w:tblPr>
       <w:tblGrid>
         <w:gridCol w:w="997"/>
@@ -7737,7 +7663,7 @@
       <w:tblPr>
         <w:tblStyle w:val="Tablaconcuadrcula"/>
         <w:tblW w:w="0" w:type="auto"/>
-        <w:tblLook w:val="04A0" w:firstRow="1" w:lastRow="0" w:firstColumn="1" w:lastColumn="0" w:noHBand="0" w:noVBand="1"/>
+        <w:tblLook w:val="04A0"/>
       </w:tblPr>
       <w:tblGrid>
         <w:gridCol w:w="4799"/>
@@ -7866,7 +7792,7 @@
       <w:tblPr>
         <w:tblStyle w:val="Tablaconcuadrcula"/>
         <w:tblW w:w="10394" w:type="dxa"/>
-        <w:tblLook w:val="04A0" w:firstRow="1" w:lastRow="0" w:firstColumn="1" w:lastColumn="0" w:noHBand="0" w:noVBand="1"/>
+        <w:tblLook w:val="04A0"/>
       </w:tblPr>
       <w:tblGrid>
         <w:gridCol w:w="997"/>
@@ -8318,7 +8244,7 @@
       <w:tblPr>
         <w:tblStyle w:val="Tablaconcuadrcula"/>
         <w:tblW w:w="0" w:type="auto"/>
-        <w:tblLook w:val="04A0" w:firstRow="1" w:lastRow="0" w:firstColumn="1" w:lastColumn="0" w:noHBand="0" w:noVBand="1"/>
+        <w:tblLook w:val="04A0"/>
       </w:tblPr>
       <w:tblGrid>
         <w:gridCol w:w="4799"/>
@@ -8479,7 +8405,7 @@
       <w:tblPr>
         <w:tblStyle w:val="Tablaconcuadrcula"/>
         <w:tblW w:w="10158" w:type="dxa"/>
-        <w:tblLook w:val="04A0" w:firstRow="1" w:lastRow="0" w:firstColumn="1" w:lastColumn="0" w:noHBand="0" w:noVBand="1"/>
+        <w:tblLook w:val="04A0"/>
       </w:tblPr>
       <w:tblGrid>
         <w:gridCol w:w="997"/>
@@ -8950,7 +8876,7 @@
       <w:tblPr>
         <w:tblStyle w:val="Tablaconcuadrcula"/>
         <w:tblW w:w="0" w:type="auto"/>
-        <w:tblLook w:val="04A0" w:firstRow="1" w:lastRow="0" w:firstColumn="1" w:lastColumn="0" w:noHBand="0" w:noVBand="1"/>
+        <w:tblLook w:val="04A0"/>
       </w:tblPr>
       <w:tblGrid>
         <w:gridCol w:w="4799"/>
@@ -9079,7 +9005,7 @@
       <w:tblPr>
         <w:tblStyle w:val="Tablaconcuadrcula"/>
         <w:tblW w:w="10158" w:type="dxa"/>
-        <w:tblLook w:val="04A0" w:firstRow="1" w:lastRow="0" w:firstColumn="1" w:lastColumn="0" w:noHBand="0" w:noVBand="1"/>
+        <w:tblLook w:val="04A0"/>
       </w:tblPr>
       <w:tblGrid>
         <w:gridCol w:w="997"/>
@@ -9562,12 +9488,6 @@
         </w:rPr>
         <w:t>de Longitud 250 sin éxito</w:t>
       </w:r>
-      <w:r>
-        <w:rPr>
-          <w:rFonts w:ascii="Arial" w:hAnsi="Arial" w:cs="Arial"/>
-        </w:rPr>
-        <w:t xml:space="preserve"> </w:t>
-      </w:r>
     </w:p>
     <w:p>
       <w:pPr>
@@ -9598,19 +9518,13 @@
           <w:rFonts w:ascii="Arial" w:hAnsi="Arial" w:cs="Arial"/>
         </w:rPr>
         <w:t>el máximo de dígitos permitido.</w:t>
-      </w:r>
-      <w:r>
-        <w:rPr>
-          <w:rFonts w:ascii="Arial" w:hAnsi="Arial" w:cs="Arial"/>
-        </w:rPr>
-        <w:t xml:space="preserve"> </w:t>
       </w:r>
     </w:p>
     <w:tbl>
       <w:tblPr>
         <w:tblStyle w:val="Tablaconcuadrcula"/>
         <w:tblW w:w="0" w:type="auto"/>
-        <w:tblLook w:val="04A0" w:firstRow="1" w:lastRow="0" w:firstColumn="1" w:lastColumn="0" w:noHBand="0" w:noVBand="1"/>
+        <w:tblLook w:val="04A0"/>
       </w:tblPr>
       <w:tblGrid>
         <w:gridCol w:w="4799"/>
@@ -9754,7 +9668,7 @@
       <w:tblPr>
         <w:tblStyle w:val="Tablaconcuadrcula"/>
         <w:tblW w:w="10188" w:type="dxa"/>
-        <w:tblLook w:val="04A0" w:firstRow="1" w:lastRow="0" w:firstColumn="1" w:lastColumn="0" w:noHBand="0" w:noVBand="1"/>
+        <w:tblLook w:val="04A0"/>
       </w:tblPr>
       <w:tblGrid>
         <w:gridCol w:w="657"/>
@@ -10169,33 +10083,704 @@
         <w:jc w:val="center"/>
         <w:rPr>
           <w:rFonts w:ascii="Arial" w:hAnsi="Arial" w:cs="Arial"/>
-          <w:sz w:val="40"/>
-        </w:rPr>
-      </w:pPr>
-      <w:r>
-        <w:rPr>
-          <w:rFonts w:ascii="Arial" w:hAnsi="Arial" w:cs="Arial"/>
-          <w:sz w:val="40"/>
+          <w:sz w:val="48"/>
+          <w:szCs w:val="48"/>
+          <w:u w:val="single"/>
+        </w:rPr>
+      </w:pPr>
+      <w:r>
+        <w:rPr>
+          <w:rFonts w:ascii="Arial" w:hAnsi="Arial" w:cs="Arial"/>
+          <w:sz w:val="48"/>
+          <w:szCs w:val="48"/>
+          <w:u w:val="single"/>
         </w:rPr>
         <w:lastRenderedPageBreak/>
         <w:t>CONCLUSIONES</w:t>
       </w:r>
-    </w:p>
+      <w:r>
+        <w:rPr>
+          <w:rFonts w:ascii="Arial" w:hAnsi="Arial" w:cs="Arial"/>
+          <w:sz w:val="48"/>
+          <w:szCs w:val="48"/>
+          <w:u w:val="single"/>
+        </w:rPr>
+        <w:t xml:space="preserve"> SOBRE LOS ERRORES</w:t>
+      </w:r>
+    </w:p>
+    <w:p/>
     <w:p>
       <w:pPr>
         <w:spacing w:after="0" w:line="240" w:lineRule="auto"/>
         <w:rPr>
           <w:rFonts w:ascii="Arial" w:hAnsi="Arial" w:cs="Arial"/>
+          <w:sz w:val="36"/>
+          <w:szCs w:val="36"/>
+        </w:rPr>
+      </w:pPr>
+      <w:r>
+        <w:rPr>
+          <w:rFonts w:ascii="Arial" w:hAnsi="Arial" w:cs="Arial"/>
+          <w:sz w:val="36"/>
+          <w:szCs w:val="36"/>
+        </w:rPr>
+        <w:t>Programa A</w:t>
+      </w:r>
+      <w:r>
+        <w:rPr>
+          <w:rFonts w:ascii="Arial" w:hAnsi="Arial" w:cs="Arial"/>
+          <w:sz w:val="36"/>
+          <w:szCs w:val="36"/>
+        </w:rPr>
+        <w:t xml:space="preserve">: </w:t>
+      </w:r>
+      <w:r>
+        <w:rPr>
+          <w:rFonts w:ascii="Arial" w:hAnsi="Arial" w:cs="Arial"/>
+          <w:sz w:val="28"/>
+          <w:szCs w:val="28"/>
+        </w:rPr>
+        <w:t>Este programa</w:t>
+      </w:r>
+      <w:r>
+        <w:rPr>
+          <w:rFonts w:ascii="Arial" w:hAnsi="Arial" w:cs="Arial"/>
+          <w:sz w:val="28"/>
+          <w:szCs w:val="28"/>
+        </w:rPr>
+        <w:t xml:space="preserve"> presenta fallas a la hora de calcular números capicúa. Estimamos que el error se produce a la hora de armar la combinatoria de números, ya que los números capicúa presentan varios dígitos iguales</w:t>
+      </w:r>
+      <w:r>
+        <w:rPr>
+          <w:rFonts w:ascii="Arial" w:hAnsi="Arial" w:cs="Arial"/>
+          <w:sz w:val="36"/>
+          <w:szCs w:val="36"/>
+        </w:rPr>
+        <w:t xml:space="preserve"> </w:t>
+      </w:r>
+    </w:p>
+    <w:p>
+      <w:pPr>
+        <w:spacing w:after="0" w:line="240" w:lineRule="auto"/>
+        <w:rPr>
+          <w:rFonts w:ascii="Arial" w:hAnsi="Arial" w:cs="Arial"/>
+          <w:sz w:val="36"/>
+          <w:szCs w:val="36"/>
+        </w:rPr>
+      </w:pPr>
+      <w:r>
+        <w:rPr>
+          <w:rFonts w:ascii="Arial" w:hAnsi="Arial" w:cs="Arial"/>
+          <w:sz w:val="36"/>
+          <w:szCs w:val="36"/>
+        </w:rPr>
+        <w:t xml:space="preserve">Programa </w:t>
+      </w:r>
+      <w:r>
+        <w:rPr>
+          <w:rFonts w:ascii="Arial" w:hAnsi="Arial" w:cs="Arial"/>
+          <w:sz w:val="36"/>
+          <w:szCs w:val="36"/>
+        </w:rPr>
+        <w:t>B:</w:t>
+      </w:r>
+      <w:r>
+        <w:rPr>
+          <w:rFonts w:ascii="Arial" w:hAnsi="Arial" w:cs="Arial"/>
+          <w:sz w:val="28"/>
+          <w:szCs w:val="28"/>
+        </w:rPr>
+        <w:t xml:space="preserve"> Este programa, al igual que en el anterior, estimamos que la falla se encuentra a la hora de realizar la combinación de los posibles números, ya que arroja resultados incorrectos cuando se le presentan combinaciones de números largos, o con dígitos iguales.</w:t>
+      </w:r>
+    </w:p>
+    <w:p>
+      <w:pPr>
+        <w:spacing w:after="0" w:line="240" w:lineRule="auto"/>
+        <w:rPr>
+          <w:rFonts w:ascii="Arial" w:hAnsi="Arial" w:cs="Arial"/>
+          <w:sz w:val="36"/>
+          <w:szCs w:val="36"/>
+        </w:rPr>
+      </w:pPr>
+      <w:r>
+        <w:rPr>
+          <w:rFonts w:ascii="Arial" w:hAnsi="Arial" w:cs="Arial"/>
+          <w:sz w:val="36"/>
+          <w:szCs w:val="36"/>
+        </w:rPr>
+        <w:t xml:space="preserve">Programa </w:t>
+      </w:r>
+      <w:r>
+        <w:rPr>
+          <w:rFonts w:ascii="Arial" w:hAnsi="Arial" w:cs="Arial"/>
+          <w:sz w:val="36"/>
+          <w:szCs w:val="36"/>
+        </w:rPr>
+        <w:t>C:</w:t>
+      </w:r>
+      <w:r>
+        <w:rPr>
+          <w:rFonts w:ascii="Arial" w:hAnsi="Arial" w:cs="Arial"/>
+          <w:sz w:val="28"/>
+          <w:szCs w:val="28"/>
+        </w:rPr>
+        <w:t xml:space="preserve"> Este programa también presenta una falla a la hora de trabajar con los números capicúas. Creemos que el error se encuentra a la hora de realizar la combinatoria.</w:t>
+      </w:r>
+    </w:p>
+    <w:p>
+      <w:pPr>
+        <w:spacing w:after="0" w:line="240" w:lineRule="auto"/>
+        <w:rPr>
+          <w:rFonts w:ascii="Arial" w:hAnsi="Arial" w:cs="Arial"/>
+          <w:sz w:val="28"/>
+          <w:szCs w:val="28"/>
+        </w:rPr>
+      </w:pPr>
+      <w:r>
+        <w:rPr>
+          <w:rFonts w:ascii="Arial" w:hAnsi="Arial" w:cs="Arial"/>
+          <w:sz w:val="36"/>
+          <w:szCs w:val="36"/>
+        </w:rPr>
+        <w:t xml:space="preserve">Programa </w:t>
+      </w:r>
+      <w:r>
+        <w:rPr>
+          <w:rFonts w:ascii="Arial" w:hAnsi="Arial" w:cs="Arial"/>
+          <w:sz w:val="36"/>
+          <w:szCs w:val="36"/>
+        </w:rPr>
+        <w:t>D:</w:t>
+      </w:r>
+      <w:r>
+        <w:rPr>
+          <w:rFonts w:ascii="Arial" w:hAnsi="Arial" w:cs="Arial"/>
+          <w:sz w:val="28"/>
+          <w:szCs w:val="28"/>
+        </w:rPr>
+        <w:t xml:space="preserve"> Este programa presenta varias fallas. Primero, y al igual que los anteriores programas, no puede resolver el caso de prueba de M capicúa. </w:t>
+      </w:r>
+      <w:r>
+        <w:rPr>
+          <w:rFonts w:ascii="Arial" w:hAnsi="Arial" w:cs="Arial"/>
+          <w:sz w:val="28"/>
+          <w:szCs w:val="28"/>
+        </w:rPr>
+        <w:t>Además creemos que este programa no recorre correctamente el numero N, ya que el algoritmo se interrumpe antes de llegar a los últimos dígitos.</w:t>
+      </w:r>
+    </w:p>
+    <w:p>
+      <w:pPr>
+        <w:spacing w:after="0" w:line="240" w:lineRule="auto"/>
+        <w:rPr>
+          <w:rFonts w:ascii="Arial" w:hAnsi="Arial" w:cs="Arial"/>
+          <w:sz w:val="36"/>
+          <w:szCs w:val="36"/>
+        </w:rPr>
+      </w:pPr>
+      <w:r>
+        <w:rPr>
+          <w:rFonts w:ascii="Arial" w:hAnsi="Arial" w:cs="Arial"/>
+          <w:sz w:val="28"/>
+          <w:szCs w:val="28"/>
+        </w:rPr>
+        <w:t>Por último, este programa se pincha en los casos de fatiga más extremos, entonces estimamos que el algoritmo falla a causa de su poca eficiencia.</w:t>
+      </w:r>
+    </w:p>
+    <w:p>
+      <w:pPr>
+        <w:spacing w:after="0" w:line="240" w:lineRule="auto"/>
+        <w:rPr>
+          <w:rFonts w:ascii="Arial" w:hAnsi="Arial" w:cs="Arial"/>
+          <w:sz w:val="28"/>
+          <w:szCs w:val="28"/>
+        </w:rPr>
+      </w:pPr>
+      <w:r>
+        <w:rPr>
+          <w:rFonts w:ascii="Arial" w:hAnsi="Arial" w:cs="Arial"/>
+          <w:sz w:val="36"/>
+          <w:szCs w:val="36"/>
+        </w:rPr>
+        <w:t xml:space="preserve">Programa </w:t>
+      </w:r>
+      <w:r>
+        <w:rPr>
+          <w:rFonts w:ascii="Arial" w:hAnsi="Arial" w:cs="Arial"/>
+          <w:sz w:val="36"/>
+          <w:szCs w:val="36"/>
+        </w:rPr>
+        <w:t>E:</w:t>
+      </w:r>
+      <w:r>
+        <w:rPr>
+          <w:rFonts w:ascii="Arial" w:hAnsi="Arial" w:cs="Arial"/>
+          <w:sz w:val="28"/>
+          <w:szCs w:val="28"/>
+        </w:rPr>
+        <w:t xml:space="preserve"> </w:t>
+      </w:r>
+      <w:r>
+        <w:rPr>
+          <w:rFonts w:ascii="Arial" w:hAnsi="Arial" w:cs="Arial"/>
+          <w:sz w:val="28"/>
+          <w:szCs w:val="28"/>
+        </w:rPr>
+        <w:t>Este programa no falla en los casos de fatiga, aunque si lo hace en casos elementales como el de M de un solo digito. No podemos estimar precisamente donde se encuentra la falla del algoritmo</w:t>
+      </w:r>
+      <w:r>
+        <w:rPr>
+          <w:rFonts w:ascii="Arial" w:hAnsi="Arial" w:cs="Arial"/>
+          <w:sz w:val="28"/>
+          <w:szCs w:val="28"/>
+        </w:rPr>
+        <w:t>, recomendamos toda su revisión. Un error importante que se observa es que en la salida, se repite una posición en la que se encuentra el numero M, por lo que puede existir una falla al inicio de algún ciclo “for”.</w:t>
+      </w:r>
+    </w:p>
+    <w:p>
+      <w:pPr>
+        <w:spacing w:after="0" w:line="240" w:lineRule="auto"/>
+        <w:rPr>
+          <w:rFonts w:ascii="Arial" w:hAnsi="Arial" w:cs="Arial"/>
+          <w:sz w:val="28"/>
+          <w:szCs w:val="28"/>
+        </w:rPr>
+      </w:pPr>
+      <w:r>
+        <w:rPr>
+          <w:rFonts w:ascii="Arial" w:hAnsi="Arial" w:cs="Arial"/>
+          <w:sz w:val="36"/>
+          <w:szCs w:val="36"/>
+        </w:rPr>
+        <w:t xml:space="preserve">Programa </w:t>
+      </w:r>
+      <w:r>
+        <w:rPr>
+          <w:rFonts w:ascii="Arial" w:hAnsi="Arial" w:cs="Arial"/>
+          <w:sz w:val="36"/>
+          <w:szCs w:val="36"/>
+        </w:rPr>
+        <w:t>F:</w:t>
+      </w:r>
+      <w:r>
+        <w:rPr>
+          <w:rFonts w:ascii="Arial" w:hAnsi="Arial" w:cs="Arial"/>
+          <w:sz w:val="28"/>
+          <w:szCs w:val="28"/>
+        </w:rPr>
+        <w:t xml:space="preserve"> </w:t>
+      </w:r>
+      <w:r>
+        <w:rPr>
+          <w:rFonts w:ascii="Arial" w:hAnsi="Arial" w:cs="Arial"/>
+          <w:sz w:val="28"/>
+          <w:szCs w:val="28"/>
+        </w:rPr>
+        <w:t>Al igual que todos los programas, falla en el caso de M capicúa; y también en todos los casos de fatiga, por lo que su algoritmo es altamente ineficiente en casos de ciclados grandes o combinatorias grandes.</w:t>
+      </w:r>
+    </w:p>
+    <w:p>
+      <w:pPr>
+        <w:spacing w:after="0" w:line="240" w:lineRule="auto"/>
+        <w:rPr>
+          <w:rFonts w:ascii="Arial" w:hAnsi="Arial" w:cs="Arial"/>
+          <w:sz w:val="36"/>
+          <w:szCs w:val="36"/>
+        </w:rPr>
+      </w:pPr>
+      <w:r>
+        <w:rPr>
+          <w:rFonts w:ascii="Arial" w:hAnsi="Arial" w:cs="Arial"/>
+          <w:sz w:val="28"/>
+          <w:szCs w:val="28"/>
+        </w:rPr>
+        <w:t>Se debe revisar el algoritmo, o al menos el uso de memoria que este hace.</w:t>
+      </w:r>
+    </w:p>
+    <w:p>
+      <w:pPr>
+        <w:spacing w:after="0" w:line="240" w:lineRule="auto"/>
+        <w:rPr>
+          <w:rFonts w:ascii="Arial" w:hAnsi="Arial" w:cs="Arial"/>
+          <w:sz w:val="36"/>
+          <w:szCs w:val="36"/>
+        </w:rPr>
+      </w:pPr>
+      <w:r>
+        <w:rPr>
+          <w:rFonts w:ascii="Arial" w:hAnsi="Arial" w:cs="Arial"/>
+          <w:sz w:val="36"/>
+          <w:szCs w:val="36"/>
+        </w:rPr>
+        <w:t xml:space="preserve">Programa </w:t>
+      </w:r>
+      <w:r>
+        <w:rPr>
+          <w:rFonts w:ascii="Arial" w:hAnsi="Arial" w:cs="Arial"/>
+          <w:sz w:val="36"/>
+          <w:szCs w:val="36"/>
+        </w:rPr>
+        <w:t>G:</w:t>
+      </w:r>
+      <w:r>
+        <w:rPr>
+          <w:rFonts w:ascii="Arial" w:hAnsi="Arial" w:cs="Arial"/>
+          <w:sz w:val="28"/>
+          <w:szCs w:val="28"/>
+        </w:rPr>
+        <w:t xml:space="preserve"> </w:t>
+      </w:r>
+      <w:r>
+        <w:rPr>
+          <w:rFonts w:ascii="Arial" w:hAnsi="Arial" w:cs="Arial"/>
+          <w:sz w:val="28"/>
+          <w:szCs w:val="28"/>
+        </w:rPr>
+        <w:t>Este programa, luego de encontrar el numero M, no revisa las posibles combinaciones. También presenta fallas con el caso capicúa.</w:t>
+      </w:r>
+      <w:r>
+        <w:rPr>
+          <w:rFonts w:ascii="Arial" w:hAnsi="Arial" w:cs="Arial"/>
+          <w:sz w:val="28"/>
+          <w:szCs w:val="28"/>
+        </w:rPr>
+        <w:t xml:space="preserve"> Presento una falla en el caso de prueba del enunciado, por lo que existe otro error en su algoritmo, aunque no podemos determinar exactamente en donde</w:t>
+      </w:r>
+    </w:p>
+    <w:p>
+      <w:pPr>
+        <w:spacing w:after="0" w:line="240" w:lineRule="auto"/>
+        <w:rPr>
+          <w:rFonts w:ascii="Arial" w:hAnsi="Arial" w:cs="Arial"/>
+          <w:sz w:val="36"/>
+          <w:szCs w:val="36"/>
+        </w:rPr>
+      </w:pPr>
+      <w:r>
+        <w:rPr>
+          <w:rFonts w:ascii="Arial" w:hAnsi="Arial" w:cs="Arial"/>
+          <w:sz w:val="36"/>
+          <w:szCs w:val="36"/>
+        </w:rPr>
+        <w:t xml:space="preserve">Programa </w:t>
+      </w:r>
+      <w:r>
+        <w:rPr>
+          <w:rFonts w:ascii="Arial" w:hAnsi="Arial" w:cs="Arial"/>
+          <w:sz w:val="36"/>
+          <w:szCs w:val="36"/>
+        </w:rPr>
+        <w:t>H:</w:t>
+      </w:r>
+      <w:r>
+        <w:rPr>
+          <w:rFonts w:ascii="Arial" w:hAnsi="Arial" w:cs="Arial"/>
+          <w:sz w:val="28"/>
+          <w:szCs w:val="28"/>
+        </w:rPr>
+        <w:t xml:space="preserve"> </w:t>
+      </w:r>
+      <w:r>
+        <w:rPr>
+          <w:rFonts w:ascii="Arial" w:hAnsi="Arial" w:cs="Arial"/>
+          <w:sz w:val="28"/>
+          <w:szCs w:val="28"/>
+        </w:rPr>
+        <w:t>Este programa tuvo el comportamiento esperado en todos los casos de prueba, excepto en el de numero capicúa. En este último caso, el programa detecto dos veces al número M, pero no encontró una de sus combinaciones.</w:t>
+      </w:r>
+    </w:p>
+    <w:p>
+      <w:pPr>
+        <w:spacing w:after="0" w:line="240" w:lineRule="auto"/>
+        <w:rPr>
+          <w:rFonts w:ascii="Arial" w:hAnsi="Arial" w:cs="Arial"/>
+          <w:sz w:val="28"/>
+          <w:szCs w:val="28"/>
+        </w:rPr>
+      </w:pPr>
+      <w:r>
+        <w:rPr>
+          <w:rFonts w:ascii="Arial" w:hAnsi="Arial" w:cs="Arial"/>
+          <w:sz w:val="36"/>
+          <w:szCs w:val="36"/>
+        </w:rPr>
+        <w:lastRenderedPageBreak/>
+        <w:t xml:space="preserve">Programa </w:t>
+      </w:r>
+      <w:r>
+        <w:rPr>
+          <w:rFonts w:ascii="Arial" w:hAnsi="Arial" w:cs="Arial"/>
+          <w:sz w:val="36"/>
+          <w:szCs w:val="36"/>
+        </w:rPr>
+        <w:t>I:</w:t>
+      </w:r>
+      <w:r>
+        <w:rPr>
+          <w:rFonts w:ascii="Arial" w:hAnsi="Arial" w:cs="Arial"/>
+          <w:sz w:val="28"/>
+          <w:szCs w:val="28"/>
+        </w:rPr>
+        <w:t xml:space="preserve"> </w:t>
+      </w:r>
+      <w:r>
+        <w:rPr>
+          <w:rFonts w:ascii="Arial" w:hAnsi="Arial" w:cs="Arial"/>
+          <w:sz w:val="28"/>
+          <w:szCs w:val="28"/>
+        </w:rPr>
+        <w:t>Este programa fue el único que logro pasar el caso del numero capicúa, aunque tuvo otras fallas, como fue el caso de fatiga mas extremo. Tal vez, sea ineficiente para calcular toda la posible combinatoria de números con un M demasiado grande.</w:t>
+      </w:r>
+    </w:p>
+    <w:p>
+      <w:pPr>
+        <w:spacing w:after="0" w:line="240" w:lineRule="auto"/>
+        <w:rPr>
+          <w:rFonts w:ascii="Arial" w:hAnsi="Arial" w:cs="Arial"/>
+          <w:sz w:val="28"/>
+          <w:szCs w:val="28"/>
+        </w:rPr>
+      </w:pPr>
+      <w:r>
+        <w:rPr>
+          <w:rFonts w:ascii="Arial" w:hAnsi="Arial" w:cs="Arial"/>
+          <w:sz w:val="28"/>
+          <w:szCs w:val="28"/>
+        </w:rPr>
+        <w:t>Presento otra falla en el caso donde M y N eran de igual longitud.</w:t>
+      </w:r>
+    </w:p>
+    <w:p>
+      <w:pPr>
+        <w:spacing w:after="0" w:line="240" w:lineRule="auto"/>
+        <w:rPr>
+          <w:rFonts w:ascii="Arial" w:hAnsi="Arial" w:cs="Arial"/>
+          <w:sz w:val="28"/>
+          <w:szCs w:val="28"/>
+        </w:rPr>
+      </w:pPr>
+      <w:r>
+        <w:rPr>
+          <w:rFonts w:ascii="Arial" w:hAnsi="Arial" w:cs="Arial"/>
+          <w:sz w:val="28"/>
+          <w:szCs w:val="28"/>
+        </w:rPr>
+        <w:t xml:space="preserve">En estos casos, la salida que arrojaba el programa estaba </w:t>
+      </w:r>
+      <w:r>
+        <w:rPr>
+          <w:rFonts w:ascii="Arial" w:hAnsi="Arial" w:cs="Arial"/>
+          <w:i/>
+          <w:sz w:val="28"/>
+          <w:szCs w:val="28"/>
+        </w:rPr>
+        <w:t>vacía</w:t>
+      </w:r>
+      <w:r>
+        <w:rPr>
+          <w:rFonts w:ascii="Arial" w:hAnsi="Arial" w:cs="Arial"/>
+          <w:i/>
+          <w:sz w:val="28"/>
+          <w:szCs w:val="28"/>
+        </w:rPr>
+        <w:t xml:space="preserve">, </w:t>
+      </w:r>
+      <w:r>
+        <w:rPr>
+          <w:rFonts w:ascii="Arial" w:hAnsi="Arial" w:cs="Arial"/>
+          <w:sz w:val="28"/>
+          <w:szCs w:val="28"/>
+        </w:rPr>
+        <w:t>en lugar de existir información errónea. Por algún motivo no se pudo escribir el archivo</w:t>
+      </w:r>
+      <w:r>
+        <w:rPr>
+          <w:rFonts w:ascii="Arial" w:hAnsi="Arial" w:cs="Arial"/>
+          <w:sz w:val="28"/>
+          <w:szCs w:val="28"/>
+        </w:rPr>
+        <w:t>.</w:t>
+      </w:r>
+    </w:p>
+    <w:p>
+      <w:pPr>
+        <w:spacing w:after="0" w:line="240" w:lineRule="auto"/>
+        <w:rPr>
+          <w:rFonts w:ascii="Arial" w:hAnsi="Arial" w:cs="Arial"/>
+          <w:sz w:val="28"/>
+          <w:szCs w:val="28"/>
+        </w:rPr>
+      </w:pPr>
+      <w:r>
+        <w:rPr>
+          <w:rFonts w:ascii="Arial" w:hAnsi="Arial" w:cs="Arial"/>
+          <w:sz w:val="28"/>
+          <w:szCs w:val="28"/>
+        </w:rPr>
+        <w:t>En otro caso, presento una salida pero lo hizo de manera invertida, es decir, las posiciones donde se había encontrado M, fueron impresas de manera inversa (3 2, en lugar de 2,3).</w:t>
+      </w:r>
+    </w:p>
+    <w:p>
+      <w:pPr>
+        <w:spacing w:after="0" w:line="240" w:lineRule="auto"/>
+        <w:rPr>
+          <w:rFonts w:ascii="Arial" w:hAnsi="Arial" w:cs="Arial"/>
+          <w:sz w:val="28"/>
+          <w:szCs w:val="28"/>
+        </w:rPr>
+      </w:pPr>
+    </w:p>
+    <w:p>
+      <w:pPr>
+        <w:spacing w:after="0" w:line="240" w:lineRule="auto"/>
+        <w:rPr>
+          <w:rFonts w:ascii="Arial" w:hAnsi="Arial" w:cs="Arial"/>
+          <w:sz w:val="28"/>
+          <w:szCs w:val="28"/>
+        </w:rPr>
+      </w:pPr>
+    </w:p>
+    <w:p>
+      <w:pPr>
+        <w:spacing w:after="0" w:line="240" w:lineRule="auto"/>
+        <w:rPr>
+          <w:rFonts w:ascii="Arial" w:hAnsi="Arial" w:cs="Arial"/>
+          <w:sz w:val="28"/>
+          <w:szCs w:val="28"/>
+        </w:rPr>
+      </w:pPr>
+    </w:p>
+    <w:p>
+      <w:pPr>
+        <w:spacing w:after="0" w:line="240" w:lineRule="auto"/>
+        <w:rPr>
+          <w:rFonts w:ascii="Arial" w:hAnsi="Arial" w:cs="Arial"/>
+          <w:sz w:val="28"/>
+          <w:szCs w:val="28"/>
+        </w:rPr>
+      </w:pPr>
+    </w:p>
+    <w:p>
+      <w:pPr>
+        <w:spacing w:after="0" w:line="240" w:lineRule="auto"/>
+        <w:rPr>
+          <w:rFonts w:ascii="Arial" w:hAnsi="Arial" w:cs="Arial"/>
+          <w:sz w:val="28"/>
+          <w:szCs w:val="28"/>
+        </w:rPr>
+      </w:pPr>
+    </w:p>
+    <w:p>
+      <w:pPr>
+        <w:spacing w:after="0" w:line="240" w:lineRule="auto"/>
+        <w:rPr>
+          <w:rFonts w:ascii="Arial" w:hAnsi="Arial" w:cs="Arial"/>
+          <w:sz w:val="28"/>
+          <w:szCs w:val="28"/>
+        </w:rPr>
+      </w:pPr>
+    </w:p>
+    <w:p>
+      <w:pPr>
+        <w:pStyle w:val="Ttulo1"/>
+        <w:rPr>
+          <w:rFonts w:ascii="Arial" w:hAnsi="Arial" w:cs="Arial"/>
+          <w:sz w:val="48"/>
+          <w:szCs w:val="48"/>
+          <w:u w:val="single"/>
+        </w:rPr>
+      </w:pPr>
+      <w:r>
+        <w:rPr>
+          <w:rFonts w:ascii="Arial" w:hAnsi="Arial" w:cs="Arial"/>
+          <w:sz w:val="48"/>
+          <w:szCs w:val="48"/>
+          <w:u w:val="single"/>
+        </w:rPr>
+        <w:t>CONCLUSIONES GENERALES</w:t>
+      </w:r>
+      <w:r>
+        <w:rPr>
+          <w:rFonts w:ascii="Arial" w:hAnsi="Arial" w:cs="Arial"/>
+          <w:sz w:val="48"/>
+          <w:szCs w:val="48"/>
+          <w:u w:val="single"/>
+        </w:rPr>
+        <w:t>:</w:t>
+      </w:r>
+    </w:p>
+    <w:p/>
+    <w:p>
+      <w:pPr>
+        <w:spacing w:after="0" w:line="240" w:lineRule="auto"/>
+        <w:rPr>
+          <w:rFonts w:ascii="Arial" w:hAnsi="Arial" w:cs="Arial"/>
+          <w:sz w:val="28"/>
+          <w:szCs w:val="28"/>
+        </w:rPr>
+      </w:pPr>
+      <w:r>
+        <w:rPr>
+          <w:rFonts w:ascii="Arial" w:hAnsi="Arial" w:cs="Arial"/>
+          <w:sz w:val="28"/>
+          <w:szCs w:val="28"/>
+        </w:rPr>
+        <w:t>Tener listo un buen lote de pruebas antes de la construcción del algoritmo, es fundamental, ya que nos hace ahorrar muchísimo tiempo entre el fin de la codificación y la fase de pruebas.</w:t>
+      </w:r>
+    </w:p>
+    <w:p>
+      <w:pPr>
+        <w:spacing w:after="0" w:line="240" w:lineRule="auto"/>
+        <w:rPr>
+          <w:rFonts w:ascii="Arial" w:hAnsi="Arial" w:cs="Arial"/>
+          <w:sz w:val="28"/>
+          <w:szCs w:val="28"/>
+        </w:rPr>
+      </w:pPr>
+      <w:r>
+        <w:rPr>
+          <w:rFonts w:ascii="Arial" w:hAnsi="Arial" w:cs="Arial"/>
+          <w:sz w:val="28"/>
+          <w:szCs w:val="28"/>
+        </w:rPr>
+        <w:t>Este lote, no debe incluir cualquier caso de prueba, sino que debe tener aquellos que fuercen al algoritmo a cometer un error. Esta pruebas deben ser lo mas atómicas posibles, es decir, deben apuntar puntualmente a un error, ya que pruebas más genéricas, provocarían fallas, pero sería mucho más difícil de detectar su causa.</w:t>
+      </w:r>
+    </w:p>
+    <w:p>
+      <w:pPr>
+        <w:spacing w:after="0" w:line="240" w:lineRule="auto"/>
+        <w:rPr>
+          <w:rFonts w:ascii="Arial" w:hAnsi="Arial" w:cs="Arial"/>
+          <w:sz w:val="28"/>
+          <w:szCs w:val="28"/>
+        </w:rPr>
+      </w:pPr>
+      <w:r>
+        <w:rPr>
+          <w:rFonts w:ascii="Arial" w:hAnsi="Arial" w:cs="Arial"/>
+          <w:sz w:val="28"/>
+          <w:szCs w:val="28"/>
+        </w:rPr>
+        <w:t>Se puede pensar un mejor lote de pruebas mientras más se conozca sobre el problema, y se piense una correcta solución. Al tener una idea de cómo será el algoritmo para la resolución del problema, se pueden diseñar pruebas mas especificas que intenten romperlos.</w:t>
+      </w:r>
+    </w:p>
+    <w:p>
+      <w:pPr>
+        <w:spacing w:after="0" w:line="240" w:lineRule="auto"/>
+        <w:rPr>
+          <w:rFonts w:ascii="Arial" w:hAnsi="Arial" w:cs="Arial"/>
+          <w:sz w:val="36"/>
+          <w:szCs w:val="36"/>
         </w:rPr>
       </w:pPr>
     </w:p>
     <w:sectPr>
-      <w:headerReference w:type="even" r:id="rId10"/>
-      <w:headerReference w:type="default" r:id="rId11"/>
-      <w:footerReference w:type="even" r:id="rId12"/>
-      <w:footerReference w:type="default" r:id="rId13"/>
-      <w:headerReference w:type="first" r:id="rId14"/>
-      <w:footerReference w:type="first" r:id="rId15"/>
+      <w:headerReference w:type="even" r:id="rId9"/>
+      <w:headerReference w:type="default" r:id="rId10"/>
+      <w:footerReference w:type="even" r:id="rId11"/>
+      <w:footerReference w:type="default" r:id="rId12"/>
+      <w:headerReference w:type="first" r:id="rId13"/>
+      <w:footerReference w:type="first" r:id="rId14"/>
       <w:pgSz w:w="12240" w:h="15840"/>
       <w:pgMar w:top="1134" w:right="1134" w:bottom="1134" w:left="1134" w:header="709" w:footer="709" w:gutter="0"/>
       <w:cols w:space="708"/>
@@ -10207,8 +10792,8 @@
 </file>
 
 <file path=word/endnotes.xml><?xml version="1.0" encoding="utf-8"?>
-<w:endnotes xmlns:wpc="http://schemas.microsoft.com/office/word/2010/wordprocessingCanvas" xmlns:mc="http://schemas.openxmlformats.org/markup-compatibility/2006" xmlns:o="urn:schemas-microsoft-com:office:office" xmlns:r="http://schemas.openxmlformats.org/officeDocument/2006/relationships" xmlns:m="http://schemas.openxmlformats.org/officeDocument/2006/math" xmlns:v="urn:schemas-microsoft-com:vml" xmlns:wp14="http://schemas.microsoft.com/office/word/2010/wordprocessingDrawing" xmlns:wp="http://schemas.openxmlformats.org/drawingml/2006/wordprocessingDrawing" xmlns:w10="urn:schemas-microsoft-com:office:word" xmlns:w="http://schemas.openxmlformats.org/wordprocessingml/2006/main" xmlns:w14="http://schemas.microsoft.com/office/word/2010/wordml" xmlns:wpg="http://schemas.microsoft.com/office/word/2010/wordprocessingGroup" xmlns:wpi="http://schemas.microsoft.com/office/word/2010/wordprocessingInk" xmlns:wne="http://schemas.microsoft.com/office/word/2006/wordml" xmlns:wps="http://schemas.microsoft.com/office/word/2010/wordprocessingShape" mc:Ignorable="w14 wp14">
-  <w:endnote w:type="separator" w:id="-1">
+<w:endnotes xmlns:ve="http://schemas.openxmlformats.org/markup-compatibility/2006" xmlns:o="urn:schemas-microsoft-com:office:office" xmlns:r="http://schemas.openxmlformats.org/officeDocument/2006/relationships" xmlns:m="http://schemas.openxmlformats.org/officeDocument/2006/math" xmlns:v="urn:schemas-microsoft-com:vml" xmlns:wp="http://schemas.openxmlformats.org/drawingml/2006/wordprocessingDrawing" xmlns:w10="urn:schemas-microsoft-com:office:word" xmlns:w="http://schemas.openxmlformats.org/wordprocessingml/2006/main" xmlns:wne="http://schemas.microsoft.com/office/word/2006/wordml">
+  <w:endnote w:type="separator" w:id="0">
     <w:p>
       <w:pPr>
         <w:spacing w:after="0" w:line="240" w:lineRule="auto"/>
@@ -10218,7 +10803,7 @@
       </w:r>
     </w:p>
   </w:endnote>
-  <w:endnote w:type="continuationSeparator" w:id="0">
+  <w:endnote w:type="continuationSeparator" w:id="1">
     <w:p>
       <w:pPr>
         <w:spacing w:after="0" w:line="240" w:lineRule="auto"/>
@@ -10232,7 +10817,7 @@
 </file>
 
 <file path=word/footer1.xml><?xml version="1.0" encoding="utf-8"?>
-<w:ftr xmlns:wpc="http://schemas.microsoft.com/office/word/2010/wordprocessingCanvas" xmlns:mc="http://schemas.openxmlformats.org/markup-compatibility/2006" xmlns:o="urn:schemas-microsoft-com:office:office" xmlns:r="http://schemas.openxmlformats.org/officeDocument/2006/relationships" xmlns:m="http://schemas.openxmlformats.org/officeDocument/2006/math" xmlns:v="urn:schemas-microsoft-com:vml" xmlns:wp14="http://schemas.microsoft.com/office/word/2010/wordprocessingDrawing" xmlns:wp="http://schemas.openxmlformats.org/drawingml/2006/wordprocessingDrawing" xmlns:w10="urn:schemas-microsoft-com:office:word" xmlns:w="http://schemas.openxmlformats.org/wordprocessingml/2006/main" xmlns:w14="http://schemas.microsoft.com/office/word/2010/wordml" xmlns:wpg="http://schemas.microsoft.com/office/word/2010/wordprocessingGroup" xmlns:wpi="http://schemas.microsoft.com/office/word/2010/wordprocessingInk" xmlns:wne="http://schemas.microsoft.com/office/word/2006/wordml" xmlns:wps="http://schemas.microsoft.com/office/word/2010/wordprocessingShape" mc:Ignorable="w14 wp14">
+<w:ftr xmlns:ve="http://schemas.openxmlformats.org/markup-compatibility/2006" xmlns:o="urn:schemas-microsoft-com:office:office" xmlns:r="http://schemas.openxmlformats.org/officeDocument/2006/relationships" xmlns:m="http://schemas.openxmlformats.org/officeDocument/2006/math" xmlns:v="urn:schemas-microsoft-com:vml" xmlns:wp="http://schemas.openxmlformats.org/drawingml/2006/wordprocessingDrawing" xmlns:w10="urn:schemas-microsoft-com:office:word" xmlns:w="http://schemas.openxmlformats.org/wordprocessingml/2006/main" xmlns:wne="http://schemas.microsoft.com/office/word/2006/wordml">
   <w:p>
     <w:pPr>
       <w:pStyle w:val="Piedepgina"/>
@@ -10242,7 +10827,7 @@
 </file>
 
 <file path=word/footer2.xml><?xml version="1.0" encoding="utf-8"?>
-<w:ftr xmlns:wpc="http://schemas.microsoft.com/office/word/2010/wordprocessingCanvas" xmlns:mc="http://schemas.openxmlformats.org/markup-compatibility/2006" xmlns:o="urn:schemas-microsoft-com:office:office" xmlns:r="http://schemas.openxmlformats.org/officeDocument/2006/relationships" xmlns:m="http://schemas.openxmlformats.org/officeDocument/2006/math" xmlns:v="urn:schemas-microsoft-com:vml" xmlns:wp14="http://schemas.microsoft.com/office/word/2010/wordprocessingDrawing" xmlns:wp="http://schemas.openxmlformats.org/drawingml/2006/wordprocessingDrawing" xmlns:w10="urn:schemas-microsoft-com:office:word" xmlns:w="http://schemas.openxmlformats.org/wordprocessingml/2006/main" xmlns:w14="http://schemas.microsoft.com/office/word/2010/wordml" xmlns:wpg="http://schemas.microsoft.com/office/word/2010/wordprocessingGroup" xmlns:wpi="http://schemas.microsoft.com/office/word/2010/wordprocessingInk" xmlns:wne="http://schemas.microsoft.com/office/word/2006/wordml" xmlns:wps="http://schemas.microsoft.com/office/word/2010/wordprocessingShape" mc:Ignorable="w14 wp14">
+<w:ftr xmlns:ve="http://schemas.openxmlformats.org/markup-compatibility/2006" xmlns:o="urn:schemas-microsoft-com:office:office" xmlns:r="http://schemas.openxmlformats.org/officeDocument/2006/relationships" xmlns:m="http://schemas.openxmlformats.org/officeDocument/2006/math" xmlns:v="urn:schemas-microsoft-com:vml" xmlns:wp="http://schemas.openxmlformats.org/drawingml/2006/wordprocessingDrawing" xmlns:w10="urn:schemas-microsoft-com:office:word" xmlns:w="http://schemas.openxmlformats.org/wordprocessingml/2006/main" xmlns:wne="http://schemas.microsoft.com/office/word/2006/wordml">
   <w:tbl>
     <w:tblPr>
       <w:tblW w:w="5000" w:type="pct"/>
@@ -10252,7 +10837,7 @@
         <w:bottom w:w="72" w:type="dxa"/>
         <w:right w:w="115" w:type="dxa"/>
       </w:tblCellMar>
-      <w:tblLook w:val="04A0" w:firstRow="1" w:lastRow="0" w:firstColumn="1" w:lastColumn="0" w:noHBand="0" w:noVBand="1"/>
+      <w:tblLook w:val="04A0"/>
     </w:tblPr>
     <w:tblGrid>
       <w:gridCol w:w="9182"/>
@@ -10281,7 +10866,6 @@
               <w:dataBinding w:prefixMappings="xmlns:ns0='http://schemas.openxmlformats.org/officeDocument/2006/extended-properties'" w:xpath="/ns0:Properties[1]/ns0:Company[1]" w:storeItemID="{6668398D-A668-4E3E-A5EB-62B293D839F1}"/>
               <w:text/>
             </w:sdtPr>
-            <w:sdtEndPr/>
             <w:sdtContent>
               <w:r>
                 <w:t>BLANCO – DI GIACOMO – MIRANDA - MARTIN</w:t>
@@ -10329,7 +10913,7 @@
               <w:color w:val="FFFFFF" w:themeColor="background1"/>
               <w:lang w:val="es-ES"/>
             </w:rPr>
-            <w:t>8</w:t>
+            <w:t>2</w:t>
           </w:r>
           <w:r>
             <w:rPr>
@@ -10350,7 +10934,7 @@
 </file>
 
 <file path=word/footer3.xml><?xml version="1.0" encoding="utf-8"?>
-<w:ftr xmlns:wpc="http://schemas.microsoft.com/office/word/2010/wordprocessingCanvas" xmlns:mc="http://schemas.openxmlformats.org/markup-compatibility/2006" xmlns:o="urn:schemas-microsoft-com:office:office" xmlns:r="http://schemas.openxmlformats.org/officeDocument/2006/relationships" xmlns:m="http://schemas.openxmlformats.org/officeDocument/2006/math" xmlns:v="urn:schemas-microsoft-com:vml" xmlns:wp14="http://schemas.microsoft.com/office/word/2010/wordprocessingDrawing" xmlns:wp="http://schemas.openxmlformats.org/drawingml/2006/wordprocessingDrawing" xmlns:w10="urn:schemas-microsoft-com:office:word" xmlns:w="http://schemas.openxmlformats.org/wordprocessingml/2006/main" xmlns:w14="http://schemas.microsoft.com/office/word/2010/wordml" xmlns:wpg="http://schemas.microsoft.com/office/word/2010/wordprocessingGroup" xmlns:wpi="http://schemas.microsoft.com/office/word/2010/wordprocessingInk" xmlns:wne="http://schemas.microsoft.com/office/word/2006/wordml" xmlns:wps="http://schemas.microsoft.com/office/word/2010/wordprocessingShape" mc:Ignorable="w14 wp14">
+<w:ftr xmlns:ve="http://schemas.openxmlformats.org/markup-compatibility/2006" xmlns:o="urn:schemas-microsoft-com:office:office" xmlns:r="http://schemas.openxmlformats.org/officeDocument/2006/relationships" xmlns:m="http://schemas.openxmlformats.org/officeDocument/2006/math" xmlns:v="urn:schemas-microsoft-com:vml" xmlns:wp="http://schemas.openxmlformats.org/drawingml/2006/wordprocessingDrawing" xmlns:w10="urn:schemas-microsoft-com:office:word" xmlns:w="http://schemas.openxmlformats.org/wordprocessingml/2006/main" xmlns:wne="http://schemas.microsoft.com/office/word/2006/wordml">
   <w:p>
     <w:pPr>
       <w:pStyle w:val="Piedepgina"/>
@@ -10360,8 +10944,8 @@
 </file>
 
 <file path=word/footnotes.xml><?xml version="1.0" encoding="utf-8"?>
-<w:footnotes xmlns:wpc="http://schemas.microsoft.com/office/word/2010/wordprocessingCanvas" xmlns:mc="http://schemas.openxmlformats.org/markup-compatibility/2006" xmlns:o="urn:schemas-microsoft-com:office:office" xmlns:r="http://schemas.openxmlformats.org/officeDocument/2006/relationships" xmlns:m="http://schemas.openxmlformats.org/officeDocument/2006/math" xmlns:v="urn:schemas-microsoft-com:vml" xmlns:wp14="http://schemas.microsoft.com/office/word/2010/wordprocessingDrawing" xmlns:wp="http://schemas.openxmlformats.org/drawingml/2006/wordprocessingDrawing" xmlns:w10="urn:schemas-microsoft-com:office:word" xmlns:w="http://schemas.openxmlformats.org/wordprocessingml/2006/main" xmlns:w14="http://schemas.microsoft.com/office/word/2010/wordml" xmlns:wpg="http://schemas.microsoft.com/office/word/2010/wordprocessingGroup" xmlns:wpi="http://schemas.microsoft.com/office/word/2010/wordprocessingInk" xmlns:wne="http://schemas.microsoft.com/office/word/2006/wordml" xmlns:wps="http://schemas.microsoft.com/office/word/2010/wordprocessingShape" mc:Ignorable="w14 wp14">
-  <w:footnote w:type="separator" w:id="-1">
+<w:footnotes xmlns:ve="http://schemas.openxmlformats.org/markup-compatibility/2006" xmlns:o="urn:schemas-microsoft-com:office:office" xmlns:r="http://schemas.openxmlformats.org/officeDocument/2006/relationships" xmlns:m="http://schemas.openxmlformats.org/officeDocument/2006/math" xmlns:v="urn:schemas-microsoft-com:vml" xmlns:wp="http://schemas.openxmlformats.org/drawingml/2006/wordprocessingDrawing" xmlns:w10="urn:schemas-microsoft-com:office:word" xmlns:w="http://schemas.openxmlformats.org/wordprocessingml/2006/main" xmlns:wne="http://schemas.microsoft.com/office/word/2006/wordml">
+  <w:footnote w:type="separator" w:id="0">
     <w:p>
       <w:pPr>
         <w:spacing w:after="0" w:line="240" w:lineRule="auto"/>
@@ -10371,7 +10955,7 @@
       </w:r>
     </w:p>
   </w:footnote>
-  <w:footnote w:type="continuationSeparator" w:id="0">
+  <w:footnote w:type="continuationSeparator" w:id="1">
     <w:p>
       <w:pPr>
         <w:spacing w:after="0" w:line="240" w:lineRule="auto"/>
@@ -10385,7 +10969,7 @@
 </file>
 
 <file path=word/header1.xml><?xml version="1.0" encoding="utf-8"?>
-<w:hdr xmlns:wpc="http://schemas.microsoft.com/office/word/2010/wordprocessingCanvas" xmlns:mc="http://schemas.openxmlformats.org/markup-compatibility/2006" xmlns:o="urn:schemas-microsoft-com:office:office" xmlns:r="http://schemas.openxmlformats.org/officeDocument/2006/relationships" xmlns:m="http://schemas.openxmlformats.org/officeDocument/2006/math" xmlns:v="urn:schemas-microsoft-com:vml" xmlns:wp14="http://schemas.microsoft.com/office/word/2010/wordprocessingDrawing" xmlns:wp="http://schemas.openxmlformats.org/drawingml/2006/wordprocessingDrawing" xmlns:w10="urn:schemas-microsoft-com:office:word" xmlns:w="http://schemas.openxmlformats.org/wordprocessingml/2006/main" xmlns:w14="http://schemas.microsoft.com/office/word/2010/wordml" xmlns:wpg="http://schemas.microsoft.com/office/word/2010/wordprocessingGroup" xmlns:wpi="http://schemas.microsoft.com/office/word/2010/wordprocessingInk" xmlns:wne="http://schemas.microsoft.com/office/word/2006/wordml" xmlns:wps="http://schemas.microsoft.com/office/word/2010/wordprocessingShape" mc:Ignorable="w14 wp14">
+<w:hdr xmlns:ve="http://schemas.openxmlformats.org/markup-compatibility/2006" xmlns:o="urn:schemas-microsoft-com:office:office" xmlns:r="http://schemas.openxmlformats.org/officeDocument/2006/relationships" xmlns:m="http://schemas.openxmlformats.org/officeDocument/2006/math" xmlns:v="urn:schemas-microsoft-com:vml" xmlns:wp="http://schemas.openxmlformats.org/drawingml/2006/wordprocessingDrawing" xmlns:w10="urn:schemas-microsoft-com:office:word" xmlns:w="http://schemas.openxmlformats.org/wordprocessingml/2006/main" xmlns:wne="http://schemas.microsoft.com/office/word/2006/wordml">
   <w:p>
     <w:pPr>
       <w:pStyle w:val="Encabezado"/>
@@ -10395,17 +10979,14 @@
 </file>
 
 <file path=word/header2.xml><?xml version="1.0" encoding="utf-8"?>
-<w:hdr xmlns:wpc="http://schemas.microsoft.com/office/word/2010/wordprocessingCanvas" xmlns:mc="http://schemas.openxmlformats.org/markup-compatibility/2006" xmlns:o="urn:schemas-microsoft-com:office:office" xmlns:r="http://schemas.openxmlformats.org/officeDocument/2006/relationships" xmlns:m="http://schemas.openxmlformats.org/officeDocument/2006/math" xmlns:v="urn:schemas-microsoft-com:vml" xmlns:wp14="http://schemas.microsoft.com/office/word/2010/wordprocessingDrawing" xmlns:wp="http://schemas.openxmlformats.org/drawingml/2006/wordprocessingDrawing" xmlns:w10="urn:schemas-microsoft-com:office:word" xmlns:w="http://schemas.openxmlformats.org/wordprocessingml/2006/main" xmlns:w14="http://schemas.microsoft.com/office/word/2010/wordml" xmlns:wpg="http://schemas.microsoft.com/office/word/2010/wordprocessingGroup" xmlns:wpi="http://schemas.microsoft.com/office/word/2010/wordprocessingInk" xmlns:wne="http://schemas.microsoft.com/office/word/2006/wordml" xmlns:wps="http://schemas.microsoft.com/office/word/2010/wordprocessingShape" mc:Ignorable="w14 wp14">
+<w:hdr xmlns:ve="http://schemas.openxmlformats.org/markup-compatibility/2006" xmlns:o="urn:schemas-microsoft-com:office:office" xmlns:r="http://schemas.openxmlformats.org/officeDocument/2006/relationships" xmlns:m="http://schemas.openxmlformats.org/officeDocument/2006/math" xmlns:v="urn:schemas-microsoft-com:vml" xmlns:wp="http://schemas.openxmlformats.org/drawingml/2006/wordprocessingDrawing" xmlns:w10="urn:schemas-microsoft-com:office:word" xmlns:w="http://schemas.openxmlformats.org/wordprocessingml/2006/main" xmlns:wne="http://schemas.microsoft.com/office/word/2006/wordml">
   <w:p>
     <w:pPr>
       <w:pStyle w:val="Encabezado"/>
       <w:jc w:val="right"/>
     </w:pPr>
     <w:r>
-      <w:t>Entrega 0</w:t>
-    </w:r>
-    <w:r>
-      <w:t>8</w:t>
+      <w:t>Entrega 08</w:t>
     </w:r>
     <w:bookmarkStart w:id="0" w:name="_GoBack"/>
     <w:bookmarkEnd w:id="0"/>
@@ -10417,7 +10998,7 @@
 </file>
 
 <file path=word/header3.xml><?xml version="1.0" encoding="utf-8"?>
-<w:hdr xmlns:wpc="http://schemas.microsoft.com/office/word/2010/wordprocessingCanvas" xmlns:mc="http://schemas.openxmlformats.org/markup-compatibility/2006" xmlns:o="urn:schemas-microsoft-com:office:office" xmlns:r="http://schemas.openxmlformats.org/officeDocument/2006/relationships" xmlns:m="http://schemas.openxmlformats.org/officeDocument/2006/math" xmlns:v="urn:schemas-microsoft-com:vml" xmlns:wp14="http://schemas.microsoft.com/office/word/2010/wordprocessingDrawing" xmlns:wp="http://schemas.openxmlformats.org/drawingml/2006/wordprocessingDrawing" xmlns:w10="urn:schemas-microsoft-com:office:word" xmlns:w="http://schemas.openxmlformats.org/wordprocessingml/2006/main" xmlns:w14="http://schemas.microsoft.com/office/word/2010/wordml" xmlns:wpg="http://schemas.microsoft.com/office/word/2010/wordprocessingGroup" xmlns:wpi="http://schemas.microsoft.com/office/word/2010/wordprocessingInk" xmlns:wne="http://schemas.microsoft.com/office/word/2006/wordml" xmlns:wps="http://schemas.microsoft.com/office/word/2010/wordprocessingShape" mc:Ignorable="w14 wp14">
+<w:hdr xmlns:ve="http://schemas.openxmlformats.org/markup-compatibility/2006" xmlns:o="urn:schemas-microsoft-com:office:office" xmlns:r="http://schemas.openxmlformats.org/officeDocument/2006/relationships" xmlns:m="http://schemas.openxmlformats.org/officeDocument/2006/math" xmlns:v="urn:schemas-microsoft-com:vml" xmlns:wp="http://schemas.openxmlformats.org/drawingml/2006/wordprocessingDrawing" xmlns:w10="urn:schemas-microsoft-com:office:word" xmlns:w="http://schemas.openxmlformats.org/wordprocessingml/2006/main" xmlns:wne="http://schemas.microsoft.com/office/word/2006/wordml">
   <w:p>
     <w:pPr>
       <w:pStyle w:val="Encabezado"/>
@@ -10427,7 +11008,7 @@
 </file>
 
 <file path=word/numbering.xml><?xml version="1.0" encoding="utf-8"?>
-<w:numbering xmlns:wpc="http://schemas.microsoft.com/office/word/2010/wordprocessingCanvas" xmlns:mc="http://schemas.openxmlformats.org/markup-compatibility/2006" xmlns:o="urn:schemas-microsoft-com:office:office" xmlns:r="http://schemas.openxmlformats.org/officeDocument/2006/relationships" xmlns:m="http://schemas.openxmlformats.org/officeDocument/2006/math" xmlns:v="urn:schemas-microsoft-com:vml" xmlns:wp14="http://schemas.microsoft.com/office/word/2010/wordprocessingDrawing" xmlns:wp="http://schemas.openxmlformats.org/drawingml/2006/wordprocessingDrawing" xmlns:w10="urn:schemas-microsoft-com:office:word" xmlns:w="http://schemas.openxmlformats.org/wordprocessingml/2006/main" xmlns:w14="http://schemas.microsoft.com/office/word/2010/wordml" xmlns:wpg="http://schemas.microsoft.com/office/word/2010/wordprocessingGroup" xmlns:wpi="http://schemas.microsoft.com/office/word/2010/wordprocessingInk" xmlns:wne="http://schemas.microsoft.com/office/word/2006/wordml" xmlns:wps="http://schemas.microsoft.com/office/word/2010/wordprocessingShape" mc:Ignorable="w14 wp14">
+<w:numbering xmlns:ve="http://schemas.openxmlformats.org/markup-compatibility/2006" xmlns:o="urn:schemas-microsoft-com:office:office" xmlns:r="http://schemas.openxmlformats.org/officeDocument/2006/relationships" xmlns:m="http://schemas.openxmlformats.org/officeDocument/2006/math" xmlns:v="urn:schemas-microsoft-com:vml" xmlns:wp="http://schemas.openxmlformats.org/drawingml/2006/wordprocessingDrawing" xmlns:w10="urn:schemas-microsoft-com:office:word" xmlns:w="http://schemas.openxmlformats.org/wordprocessingml/2006/main" xmlns:wne="http://schemas.microsoft.com/office/word/2006/wordml">
   <w:abstractNum w:abstractNumId="0">
     <w:nsid w:val="57D41D6A"/>
     <w:multiLevelType w:val="hybridMultilevel"/>
@@ -10548,7 +11129,7 @@
 </file>
 
 <file path=word/styles.xml><?xml version="1.0" encoding="utf-8"?>
-<w:styles xmlns:mc="http://schemas.openxmlformats.org/markup-compatibility/2006" xmlns:r="http://schemas.openxmlformats.org/officeDocument/2006/relationships" xmlns:w="http://schemas.openxmlformats.org/wordprocessingml/2006/main" xmlns:w14="http://schemas.microsoft.com/office/word/2010/wordml" mc:Ignorable="w14">
+<w:styles xmlns:r="http://schemas.openxmlformats.org/officeDocument/2006/relationships" xmlns:w="http://schemas.openxmlformats.org/wordprocessingml/2006/main">
   <w:docDefaults>
     <w:rPrDefault>
       <w:rPr>
@@ -10706,6 +11287,7 @@
   <w:style w:type="paragraph" w:default="1" w:styleId="Normal">
     <w:name w:val="Normal"/>
     <w:qFormat/>
+    <w:rsid w:val="003826F6"/>
   </w:style>
   <w:style w:type="paragraph" w:styleId="Ttulo1">
     <w:name w:val="heading 1"/>
@@ -10765,6 +11347,7 @@
     <w:uiPriority w:val="99"/>
     <w:semiHidden/>
     <w:unhideWhenUsed/>
+    <w:qFormat/>
     <w:tblPr>
       <w:tblInd w:w="0" w:type="dxa"/>
       <w:tblCellMar>
@@ -11336,7 +11919,7 @@
 </file>
 
 <file path=word/glossary/document.xml><?xml version="1.0" encoding="utf-8"?>
-<w:glossaryDocument xmlns:wpc="http://schemas.microsoft.com/office/word/2010/wordprocessingCanvas" xmlns:mc="http://schemas.openxmlformats.org/markup-compatibility/2006" xmlns:o="urn:schemas-microsoft-com:office:office" xmlns:r="http://schemas.openxmlformats.org/officeDocument/2006/relationships" xmlns:m="http://schemas.openxmlformats.org/officeDocument/2006/math" xmlns:v="urn:schemas-microsoft-com:vml" xmlns:wp14="http://schemas.microsoft.com/office/word/2010/wordprocessingDrawing" xmlns:wp="http://schemas.openxmlformats.org/drawingml/2006/wordprocessingDrawing" xmlns:w10="urn:schemas-microsoft-com:office:word" xmlns:w="http://schemas.openxmlformats.org/wordprocessingml/2006/main" xmlns:w14="http://schemas.microsoft.com/office/word/2010/wordml" xmlns:wpg="http://schemas.microsoft.com/office/word/2010/wordprocessingGroup" xmlns:wpi="http://schemas.microsoft.com/office/word/2010/wordprocessingInk" xmlns:wne="http://schemas.microsoft.com/office/word/2006/wordml" xmlns:wps="http://schemas.microsoft.com/office/word/2010/wordprocessingShape" mc:Ignorable="w14 wp14">
+<w:glossaryDocument xmlns:ve="http://schemas.openxmlformats.org/markup-compatibility/2006" xmlns:o="urn:schemas-microsoft-com:office:office" xmlns:r="http://schemas.openxmlformats.org/officeDocument/2006/relationships" xmlns:m="http://schemas.openxmlformats.org/officeDocument/2006/math" xmlns:v="urn:schemas-microsoft-com:vml" xmlns:wp="http://schemas.openxmlformats.org/drawingml/2006/wordprocessingDrawing" xmlns:w10="urn:schemas-microsoft-com:office:word" xmlns:w="http://schemas.openxmlformats.org/wordprocessingml/2006/main" xmlns:wne="http://schemas.microsoft.com/office/word/2006/wordml">
   <w:docParts>
     <w:docPart>
       <w:docPartPr>
@@ -11372,7 +11955,7 @@
 </file>
 
 <file path=word/glossary/fontTable.xml><?xml version="1.0" encoding="utf-8"?>
-<w:fonts xmlns:mc="http://schemas.openxmlformats.org/markup-compatibility/2006" xmlns:r="http://schemas.openxmlformats.org/officeDocument/2006/relationships" xmlns:w="http://schemas.openxmlformats.org/wordprocessingml/2006/main" xmlns:w14="http://schemas.microsoft.com/office/word/2010/wordml" mc:Ignorable="w14">
+<w:fonts xmlns:r="http://schemas.openxmlformats.org/officeDocument/2006/relationships" xmlns:w="http://schemas.openxmlformats.org/wordprocessingml/2006/main">
   <w:font w:name="Arial">
     <w:panose1 w:val="020B0604020202020204"/>
     <w:charset w:val="00"/>
@@ -11385,7 +11968,7 @@
     <w:charset w:val="00"/>
     <w:family w:val="swiss"/>
     <w:pitch w:val="variable"/>
-    <w:sig w:usb0="E10002FF" w:usb1="4000ACFF" w:usb2="00000009" w:usb3="00000000" w:csb0="0000019F" w:csb1="00000000"/>
+    <w:sig w:usb0="E00002FF" w:usb1="4000ACFF" w:usb2="00000001" w:usb3="00000000" w:csb0="0000019F" w:csb1="00000000"/>
   </w:font>
   <w:font w:name="Courier New">
     <w:panose1 w:val="02070309020205020404"/>
@@ -11423,28 +12006,23 @@
     <w:sig w:usb0="E00002FF" w:usb1="400004FF" w:usb2="00000000" w:usb3="00000000" w:csb0="0000019F" w:csb1="00000000"/>
   </w:font>
   <w:font w:name="Tahoma">
-    <w:panose1 w:val="00000000000000000000"/>
+    <w:panose1 w:val="020B0604030504040204"/>
     <w:charset w:val="00"/>
     <w:family w:val="swiss"/>
-    <w:notTrueType/>
     <w:pitch w:val="variable"/>
-    <w:sig w:usb0="00000003" w:usb1="00000000" w:usb2="00000000" w:usb3="00000000" w:csb0="00000001" w:csb1="00000000"/>
+    <w:sig w:usb0="E1002EFF" w:usb1="C000605B" w:usb2="00000029" w:usb3="00000000" w:csb0="000101FF" w:csb1="00000000"/>
   </w:font>
 </w:fonts>
 </file>
 
 <file path=word/glossary/settings.xml><?xml version="1.0" encoding="utf-8"?>
-<w:settings xmlns:mc="http://schemas.openxmlformats.org/markup-compatibility/2006" xmlns:o="urn:schemas-microsoft-com:office:office" xmlns:r="http://schemas.openxmlformats.org/officeDocument/2006/relationships" xmlns:m="http://schemas.openxmlformats.org/officeDocument/2006/math" xmlns:v="urn:schemas-microsoft-com:vml" xmlns:w10="urn:schemas-microsoft-com:office:word" xmlns:w="http://schemas.openxmlformats.org/wordprocessingml/2006/main" xmlns:w14="http://schemas.microsoft.com/office/word/2010/wordml" xmlns:sl="http://schemas.openxmlformats.org/schemaLibrary/2006/main" mc:Ignorable="w14">
+<w:settings xmlns:o="urn:schemas-microsoft-com:office:office" xmlns:r="http://schemas.openxmlformats.org/officeDocument/2006/relationships" xmlns:m="http://schemas.openxmlformats.org/officeDocument/2006/math" xmlns:v="urn:schemas-microsoft-com:vml" xmlns:w10="urn:schemas-microsoft-com:office:word" xmlns:w="http://schemas.openxmlformats.org/wordprocessingml/2006/main" xmlns:sl="http://schemas.openxmlformats.org/schemaLibrary/2006/main">
   <w:view w:val="normal"/>
   <w:defaultTabStop w:val="708"/>
   <w:hyphenationZone w:val="425"/>
   <w:characterSpacingControl w:val="doNotCompress"/>
   <w:compat>
     <w:useFELayout/>
-    <w:compatSetting w:name="compatibilityMode" w:uri="http://schemas.microsoft.com/office/word" w:val="14"/>
-    <w:compatSetting w:name="overrideTableStyleFontSizeAndJustification" w:uri="http://schemas.microsoft.com/office/word" w:val="1"/>
-    <w:compatSetting w:name="enableOpenTypeFeatures" w:uri="http://schemas.microsoft.com/office/word" w:val="1"/>
-    <w:compatSetting w:name="doNotFlipMirrorIndents" w:uri="http://schemas.microsoft.com/office/word" w:val="1"/>
   </w:compat>
   <w:rsids>
     <w:rsidRoot w:val="002C2D76"/>
@@ -11458,6 +12036,7 @@
     <w:rsid w:val="0081550D"/>
     <w:rsid w:val="00941174"/>
     <w:rsid w:val="00AC224C"/>
+    <w:rsid w:val="00F87A92"/>
     <w:rsid w:val="00FC4466"/>
     <w:rsid w:val="00FE4F24"/>
   </w:rsids>
@@ -11465,7 +12044,7 @@
     <m:mathFont m:val="Cambria Math"/>
     <m:brkBin m:val="before"/>
     <m:brkBinSub m:val="--"/>
-    <m:smallFrac m:val="0"/>
+    <m:smallFrac/>
     <m:dispDef/>
     <m:lMargin m:val="0"/>
     <m:rMargin m:val="0"/>
@@ -11482,7 +12061,7 @@
 </file>
 
 <file path=word/glossary/styles.xml><?xml version="1.0" encoding="utf-8"?>
-<w:styles xmlns:mc="http://schemas.openxmlformats.org/markup-compatibility/2006" xmlns:r="http://schemas.openxmlformats.org/officeDocument/2006/relationships" xmlns:w="http://schemas.openxmlformats.org/wordprocessingml/2006/main" xmlns:w14="http://schemas.microsoft.com/office/word/2010/wordml" mc:Ignorable="w14">
+<w:styles xmlns:r="http://schemas.openxmlformats.org/officeDocument/2006/relationships" xmlns:w="http://schemas.openxmlformats.org/wordprocessingml/2006/main">
   <w:docDefaults>
     <w:rPrDefault>
       <w:rPr>
@@ -11640,6 +12219,7 @@
   <w:style w:type="paragraph" w:default="1" w:styleId="Normal">
     <w:name w:val="Normal"/>
     <w:qFormat/>
+    <w:rsid w:val="00F87A92"/>
   </w:style>
   <w:style w:type="character" w:default="1" w:styleId="Fuentedeprrafopredeter">
     <w:name w:val="Default Paragraph Font"/>
@@ -11652,200 +12232,7 @@
     <w:uiPriority w:val="99"/>
     <w:semiHidden/>
     <w:unhideWhenUsed/>
-    <w:tblPr>
-      <w:tblInd w:w="0" w:type="dxa"/>
-      <w:tblCellMar>
-        <w:top w:w="0" w:type="dxa"/>
-        <w:left w:w="108" w:type="dxa"/>
-        <w:bottom w:w="0" w:type="dxa"/>
-        <w:right w:w="108" w:type="dxa"/>
-      </w:tblCellMar>
-    </w:tblPr>
-  </w:style>
-  <w:style w:type="numbering" w:default="1" w:styleId="Sinlista">
-    <w:name w:val="No List"/>
-    <w:uiPriority w:val="99"/>
-    <w:semiHidden/>
-    <w:unhideWhenUsed/>
-  </w:style>
-  <w:style w:type="paragraph" w:customStyle="1" w:styleId="D7B1227B852E47E1AAF68528221B7A4D">
-    <w:name w:val="D7B1227B852E47E1AAF68528221B7A4D"/>
-    <w:rsid w:val="002C2D76"/>
-  </w:style>
-</w:styles>
-</file>
-
-<file path=word/glossary/stylesWithEffects.xml><?xml version="1.0" encoding="utf-8"?>
-<w:styles xmlns:wpc="http://schemas.microsoft.com/office/word/2010/wordprocessingCanvas" xmlns:mc="http://schemas.openxmlformats.org/markup-compatibility/2006" xmlns:o="urn:schemas-microsoft-com:office:office" xmlns:r="http://schemas.openxmlformats.org/officeDocument/2006/relationships" xmlns:m="http://schemas.openxmlformats.org/officeDocument/2006/math" xmlns:v="urn:schemas-microsoft-com:vml" xmlns:wp14="http://schemas.microsoft.com/office/word/2010/wordprocessingDrawing" xmlns:wp="http://schemas.openxmlformats.org/drawingml/2006/wordprocessingDrawing" xmlns:w10="urn:schemas-microsoft-com:office:word" xmlns:w="http://schemas.openxmlformats.org/wordprocessingml/2006/main" xmlns:w14="http://schemas.microsoft.com/office/word/2010/wordml" xmlns:wpg="http://schemas.microsoft.com/office/word/2010/wordprocessingGroup" xmlns:wpi="http://schemas.microsoft.com/office/word/2010/wordprocessingInk" xmlns:wne="http://schemas.microsoft.com/office/word/2006/wordml" xmlns:wps="http://schemas.microsoft.com/office/word/2010/wordprocessingShape" mc:Ignorable="w14 wp14">
-  <w:docDefaults>
-    <w:rPrDefault>
-      <w:rPr>
-        <w:rFonts w:asciiTheme="minorHAnsi" w:eastAsiaTheme="minorEastAsia" w:hAnsiTheme="minorHAnsi" w:cstheme="minorBidi"/>
-        <w:sz w:val="22"/>
-        <w:szCs w:val="22"/>
-        <w:lang w:val="es-AR" w:eastAsia="es-AR" w:bidi="ar-SA"/>
-      </w:rPr>
-    </w:rPrDefault>
-    <w:pPrDefault>
-      <w:pPr>
-        <w:spacing w:after="200" w:line="276" w:lineRule="auto"/>
-      </w:pPr>
-    </w:pPrDefault>
-  </w:docDefaults>
-  <w:latentStyles w:defLockedState="0" w:defUIPriority="99" w:defSemiHidden="1" w:defUnhideWhenUsed="1" w:defQFormat="0" w:count="267">
-    <w:lsdException w:name="Normal" w:semiHidden="0" w:uiPriority="0" w:unhideWhenUsed="0" w:qFormat="1"/>
-    <w:lsdException w:name="heading 1" w:semiHidden="0" w:uiPriority="9" w:unhideWhenUsed="0" w:qFormat="1"/>
-    <w:lsdException w:name="heading 2" w:uiPriority="9" w:qFormat="1"/>
-    <w:lsdException w:name="heading 3" w:uiPriority="9" w:qFormat="1"/>
-    <w:lsdException w:name="heading 4" w:uiPriority="9" w:qFormat="1"/>
-    <w:lsdException w:name="heading 5" w:uiPriority="9" w:qFormat="1"/>
-    <w:lsdException w:name="heading 6" w:uiPriority="9" w:qFormat="1"/>
-    <w:lsdException w:name="heading 7" w:uiPriority="9" w:qFormat="1"/>
-    <w:lsdException w:name="heading 8" w:uiPriority="9" w:qFormat="1"/>
-    <w:lsdException w:name="heading 9" w:uiPriority="9" w:qFormat="1"/>
-    <w:lsdException w:name="toc 1" w:uiPriority="39"/>
-    <w:lsdException w:name="toc 2" w:uiPriority="39"/>
-    <w:lsdException w:name="toc 3" w:uiPriority="39"/>
-    <w:lsdException w:name="toc 4" w:uiPriority="39"/>
-    <w:lsdException w:name="toc 5" w:uiPriority="39"/>
-    <w:lsdException w:name="toc 6" w:uiPriority="39"/>
-    <w:lsdException w:name="toc 7" w:uiPriority="39"/>
-    <w:lsdException w:name="toc 8" w:uiPriority="39"/>
-    <w:lsdException w:name="toc 9" w:uiPriority="39"/>
-    <w:lsdException w:name="caption" w:uiPriority="35" w:qFormat="1"/>
-    <w:lsdException w:name="Title" w:semiHidden="0" w:uiPriority="10" w:unhideWhenUsed="0" w:qFormat="1"/>
-    <w:lsdException w:name="Default Paragraph Font" w:uiPriority="1"/>
-    <w:lsdException w:name="Subtitle" w:semiHidden="0" w:uiPriority="11" w:unhideWhenUsed="0" w:qFormat="1"/>
-    <w:lsdException w:name="Strong" w:semiHidden="0" w:uiPriority="22" w:unhideWhenUsed="0" w:qFormat="1"/>
-    <w:lsdException w:name="Emphasis" w:semiHidden="0" w:uiPriority="20" w:unhideWhenUsed="0" w:qFormat="1"/>
-    <w:lsdException w:name="Table Grid" w:semiHidden="0" w:uiPriority="59" w:unhideWhenUsed="0"/>
-    <w:lsdException w:name="Placeholder Text" w:unhideWhenUsed="0"/>
-    <w:lsdException w:name="No Spacing" w:semiHidden="0" w:uiPriority="1" w:unhideWhenUsed="0" w:qFormat="1"/>
-    <w:lsdException w:name="Light Shading" w:semiHidden="0" w:uiPriority="60" w:unhideWhenUsed="0"/>
-    <w:lsdException w:name="Light List" w:semiHidden="0" w:uiPriority="61" w:unhideWhenUsed="0"/>
-    <w:lsdException w:name="Light Grid" w:semiHidden="0" w:uiPriority="62" w:unhideWhenUsed="0"/>
-    <w:lsdException w:name="Medium Shading 1" w:semiHidden="0" w:uiPriority="63" w:unhideWhenUsed="0"/>
-    <w:lsdException w:name="Medium Shading 2" w:semiHidden="0" w:uiPriority="64" w:unhideWhenUsed="0"/>
-    <w:lsdException w:name="Medium List 1" w:semiHidden="0" w:uiPriority="65" w:unhideWhenUsed="0"/>
-    <w:lsdException w:name="Medium List 2" w:semiHidden="0" w:uiPriority="66" w:unhideWhenUsed="0"/>
-    <w:lsdException w:name="Medium Grid 1" w:semiHidden="0" w:uiPriority="67" w:unhideWhenUsed="0"/>
-    <w:lsdException w:name="Medium Grid 2" w:semiHidden="0" w:uiPriority="68" w:unhideWhenUsed="0"/>
-    <w:lsdException w:name="Medium Grid 3" w:semiHidden="0" w:uiPriority="69" w:unhideWhenUsed="0"/>
-    <w:lsdException w:name="Dark List" w:semiHidden="0" w:uiPriority="70" w:unhideWhenUsed="0"/>
-    <w:lsdException w:name="Colorful Shading" w:semiHidden="0" w:uiPriority="71" w:unhideWhenUsed="0"/>
-    <w:lsdException w:name="Colorful List" w:semiHidden="0" w:uiPriority="72" w:unhideWhenUsed="0"/>
-    <w:lsdException w:name="Colorful Grid" w:semiHidden="0" w:uiPriority="73" w:unhideWhenUsed="0"/>
-    <w:lsdException w:name="Light Shading Accent 1" w:semiHidden="0" w:uiPriority="60" w:unhideWhenUsed="0"/>
-    <w:lsdException w:name="Light List Accent 1" w:semiHidden="0" w:uiPriority="61" w:unhideWhenUsed="0"/>
-    <w:lsdException w:name="Light Grid Accent 1" w:semiHidden="0" w:uiPriority="62" w:unhideWhenUsed="0"/>
-    <w:lsdException w:name="Medium Shading 1 Accent 1" w:semiHidden="0" w:uiPriority="63" w:unhideWhenUsed="0"/>
-    <w:lsdException w:name="Medium Shading 2 Accent 1" w:semiHidden="0" w:uiPriority="64" w:unhideWhenUsed="0"/>
-    <w:lsdException w:name="Medium List 1 Accent 1" w:semiHidden="0" w:uiPriority="65" w:unhideWhenUsed="0"/>
-    <w:lsdException w:name="Revision" w:unhideWhenUsed="0"/>
-    <w:lsdException w:name="List Paragraph" w:semiHidden="0" w:uiPriority="34" w:unhideWhenUsed="0" w:qFormat="1"/>
-    <w:lsdException w:name="Quote" w:semiHidden="0" w:uiPriority="29" w:unhideWhenUsed="0" w:qFormat="1"/>
-    <w:lsdException w:name="Intense Quote" w:semiHidden="0" w:uiPriority="30" w:unhideWhenUsed="0" w:qFormat="1"/>
-    <w:lsdException w:name="Medium List 2 Accent 1" w:semiHidden="0" w:uiPriority="66" w:unhideWhenUsed="0"/>
-    <w:lsdException w:name="Medium Grid 1 Accent 1" w:semiHidden="0" w:uiPriority="67" w:unhideWhenUsed="0"/>
-    <w:lsdException w:name="Medium Grid 2 Accent 1" w:semiHidden="0" w:uiPriority="68" w:unhideWhenUsed="0"/>
-    <w:lsdException w:name="Medium Grid 3 Accent 1" w:semiHidden="0" w:uiPriority="69" w:unhideWhenUsed="0"/>
-    <w:lsdException w:name="Dark List Accent 1" w:semiHidden="0" w:uiPriority="70" w:unhideWhenUsed="0"/>
-    <w:lsdException w:name="Colorful Shading Accent 1" w:semiHidden="0" w:uiPriority="71" w:unhideWhenUsed="0"/>
-    <w:lsdException w:name="Colorful List Accent 1" w:semiHidden="0" w:uiPriority="72" w:unhideWhenUsed="0"/>
-    <w:lsdException w:name="Colorful Grid Accent 1" w:semiHidden="0" w:uiPriority="73" w:unhideWhenUsed="0"/>
-    <w:lsdException w:name="Light Shading Accent 2" w:semiHidden="0" w:uiPriority="60" w:unhideWhenUsed="0"/>
-    <w:lsdException w:name="Light List Accent 2" w:semiHidden="0" w:uiPriority="61" w:unhideWhenUsed="0"/>
-    <w:lsdException w:name="Light Grid Accent 2" w:semiHidden="0" w:uiPriority="62" w:unhideWhenUsed="0"/>
-    <w:lsdException w:name="Medium Shading 1 Accent 2" w:semiHidden="0" w:uiPriority="63" w:unhideWhenUsed="0"/>
-    <w:lsdException w:name="Medium Shading 2 Accent 2" w:semiHidden="0" w:uiPriority="64" w:unhideWhenUsed="0"/>
-    <w:lsdException w:name="Medium List 1 Accent 2" w:semiHidden="0" w:uiPriority="65" w:unhideWhenUsed="0"/>
-    <w:lsdException w:name="Medium List 2 Accent 2" w:semiHidden="0" w:uiPriority="66" w:unhideWhenUsed="0"/>
-    <w:lsdException w:name="Medium Grid 1 Accent 2" w:semiHidden="0" w:uiPriority="67" w:unhideWhenUsed="0"/>
-    <w:lsdException w:name="Medium Grid 2 Accent 2" w:semiHidden="0" w:uiPriority="68" w:unhideWhenUsed="0"/>
-    <w:lsdException w:name="Medium Grid 3 Accent 2" w:semiHidden="0" w:uiPriority="69" w:unhideWhenUsed="0"/>
-    <w:lsdException w:name="Dark List Accent 2" w:semiHidden="0" w:uiPriority="70" w:unhideWhenUsed="0"/>
-    <w:lsdException w:name="Colorful Shading Accent 2" w:semiHidden="0" w:uiPriority="71" w:unhideWhenUsed="0"/>
-    <w:lsdException w:name="Colorful List Accent 2" w:semiHidden="0" w:uiPriority="72" w:unhideWhenUsed="0"/>
-    <w:lsdException w:name="Colorful Grid Accent 2" w:semiHidden="0" w:uiPriority="73" w:unhideWhenUsed="0"/>
-    <w:lsdException w:name="Light Shading Accent 3" w:semiHidden="0" w:uiPriority="60" w:unhideWhenUsed="0"/>
-    <w:lsdException w:name="Light List Accent 3" w:semiHidden="0" w:uiPriority="61" w:unhideWhenUsed="0"/>
-    <w:lsdException w:name="Light Grid Accent 3" w:semiHidden="0" w:uiPriority="62" w:unhideWhenUsed="0"/>
-    <w:lsdException w:name="Medium Shading 1 Accent 3" w:semiHidden="0" w:uiPriority="63" w:unhideWhenUsed="0"/>
-    <w:lsdException w:name="Medium Shading 2 Accent 3" w:semiHidden="0" w:uiPriority="64" w:unhideWhenUsed="0"/>
-    <w:lsdException w:name="Medium List 1 Accent 3" w:semiHidden="0" w:uiPriority="65" w:unhideWhenUsed="0"/>
-    <w:lsdException w:name="Medium List 2 Accent 3" w:semiHidden="0" w:uiPriority="66" w:unhideWhenUsed="0"/>
-    <w:lsdException w:name="Medium Grid 1 Accent 3" w:semiHidden="0" w:uiPriority="67" w:unhideWhenUsed="0"/>
-    <w:lsdException w:name="Medium Grid 2 Accent 3" w:semiHidden="0" w:uiPriority="68" w:unhideWhenUsed="0"/>
-    <w:lsdException w:name="Medium Grid 3 Accent 3" w:semiHidden="0" w:uiPriority="69" w:unhideWhenUsed="0"/>
-    <w:lsdException w:name="Dark List Accent 3" w:semiHidden="0" w:uiPriority="70" w:unhideWhenUsed="0"/>
-    <w:lsdException w:name="Colorful Shading Accent 3" w:semiHidden="0" w:uiPriority="71" w:unhideWhenUsed="0"/>
-    <w:lsdException w:name="Colorful List Accent 3" w:semiHidden="0" w:uiPriority="72" w:unhideWhenUsed="0"/>
-    <w:lsdException w:name="Colorful Grid Accent 3" w:semiHidden="0" w:uiPriority="73" w:unhideWhenUsed="0"/>
-    <w:lsdException w:name="Light Shading Accent 4" w:semiHidden="0" w:uiPriority="60" w:unhideWhenUsed="0"/>
-    <w:lsdException w:name="Light List Accent 4" w:semiHidden="0" w:uiPriority="61" w:unhideWhenUsed="0"/>
-    <w:lsdException w:name="Light Grid Accent 4" w:semiHidden="0" w:uiPriority="62" w:unhideWhenUsed="0"/>
-    <w:lsdException w:name="Medium Shading 1 Accent 4" w:semiHidden="0" w:uiPriority="63" w:unhideWhenUsed="0"/>
-    <w:lsdException w:name="Medium Shading 2 Accent 4" w:semiHidden="0" w:uiPriority="64" w:unhideWhenUsed="0"/>
-    <w:lsdException w:name="Medium List 1 Accent 4" w:semiHidden="0" w:uiPriority="65" w:unhideWhenUsed="0"/>
-    <w:lsdException w:name="Medium List 2 Accent 4" w:semiHidden="0" w:uiPriority="66" w:unhideWhenUsed="0"/>
-    <w:lsdException w:name="Medium Grid 1 Accent 4" w:semiHidden="0" w:uiPriority="67" w:unhideWhenUsed="0"/>
-    <w:lsdException w:name="Medium Grid 2 Accent 4" w:semiHidden="0" w:uiPriority="68" w:unhideWhenUsed="0"/>
-    <w:lsdException w:name="Medium Grid 3 Accent 4" w:semiHidden="0" w:uiPriority="69" w:unhideWhenUsed="0"/>
-    <w:lsdException w:name="Dark List Accent 4" w:semiHidden="0" w:uiPriority="70" w:unhideWhenUsed="0"/>
-    <w:lsdException w:name="Colorful Shading Accent 4" w:semiHidden="0" w:uiPriority="71" w:unhideWhenUsed="0"/>
-    <w:lsdException w:name="Colorful List Accent 4" w:semiHidden="0" w:uiPriority="72" w:unhideWhenUsed="0"/>
-    <w:lsdException w:name="Colorful Grid Accent 4" w:semiHidden="0" w:uiPriority="73" w:unhideWhenUsed="0"/>
-    <w:lsdException w:name="Light Shading Accent 5" w:semiHidden="0" w:uiPriority="60" w:unhideWhenUsed="0"/>
-    <w:lsdException w:name="Light List Accent 5" w:semiHidden="0" w:uiPriority="61" w:unhideWhenUsed="0"/>
-    <w:lsdException w:name="Light Grid Accent 5" w:semiHidden="0" w:uiPriority="62" w:unhideWhenUsed="0"/>
-    <w:lsdException w:name="Medium Shading 1 Accent 5" w:semiHidden="0" w:uiPriority="63" w:unhideWhenUsed="0"/>
-    <w:lsdException w:name="Medium Shading 2 Accent 5" w:semiHidden="0" w:uiPriority="64" w:unhideWhenUsed="0"/>
-    <w:lsdException w:name="Medium List 1 Accent 5" w:semiHidden="0" w:uiPriority="65" w:unhideWhenUsed="0"/>
-    <w:lsdException w:name="Medium List 2 Accent 5" w:semiHidden="0" w:uiPriority="66" w:unhideWhenUsed="0"/>
-    <w:lsdException w:name="Medium Grid 1 Accent 5" w:semiHidden="0" w:uiPriority="67" w:unhideWhenUsed="0"/>
-    <w:lsdException w:name="Medium Grid 2 Accent 5" w:semiHidden="0" w:uiPriority="68" w:unhideWhenUsed="0"/>
-    <w:lsdException w:name="Medium Grid 3 Accent 5" w:semiHidden="0" w:uiPriority="69" w:unhideWhenUsed="0"/>
-    <w:lsdException w:name="Dark List Accent 5" w:semiHidden="0" w:uiPriority="70" w:unhideWhenUsed="0"/>
-    <w:lsdException w:name="Colorful Shading Accent 5" w:semiHidden="0" w:uiPriority="71" w:unhideWhenUsed="0"/>
-    <w:lsdException w:name="Colorful List Accent 5" w:semiHidden="0" w:uiPriority="72" w:unhideWhenUsed="0"/>
-    <w:lsdException w:name="Colorful Grid Accent 5" w:semiHidden="0" w:uiPriority="73" w:unhideWhenUsed="0"/>
-    <w:lsdException w:name="Light Shading Accent 6" w:semiHidden="0" w:uiPriority="60" w:unhideWhenUsed="0"/>
-    <w:lsdException w:name="Light List Accent 6" w:semiHidden="0" w:uiPriority="61" w:unhideWhenUsed="0"/>
-    <w:lsdException w:name="Light Grid Accent 6" w:semiHidden="0" w:uiPriority="62" w:unhideWhenUsed="0"/>
-    <w:lsdException w:name="Medium Shading 1 Accent 6" w:semiHidden="0" w:uiPriority="63" w:unhideWhenUsed="0"/>
-    <w:lsdException w:name="Medium Shading 2 Accent 6" w:semiHidden="0" w:uiPriority="64" w:unhideWhenUsed="0"/>
-    <w:lsdException w:name="Medium List 1 Accent 6" w:semiHidden="0" w:uiPriority="65" w:unhideWhenUsed="0"/>
-    <w:lsdException w:name="Medium List 2 Accent 6" w:semiHidden="0" w:uiPriority="66" w:unhideWhenUsed="0"/>
-    <w:lsdException w:name="Medium Grid 1 Accent 6" w:semiHidden="0" w:uiPriority="67" w:unhideWhenUsed="0"/>
-    <w:lsdException w:name="Medium Grid 2 Accent 6" w:semiHidden="0" w:uiPriority="68" w:unhideWhenUsed="0"/>
-    <w:lsdException w:name="Medium Grid 3 Accent 6" w:semiHidden="0" w:uiPriority="69" w:unhideWhenUsed="0"/>
-    <w:lsdException w:name="Dark List Accent 6" w:semiHidden="0" w:uiPriority="70" w:unhideWhenUsed="0"/>
-    <w:lsdException w:name="Colorful Shading Accent 6" w:semiHidden="0" w:uiPriority="71" w:unhideWhenUsed="0"/>
-    <w:lsdException w:name="Colorful List Accent 6" w:semiHidden="0" w:uiPriority="72" w:unhideWhenUsed="0"/>
-    <w:lsdException w:name="Colorful Grid Accent 6" w:semiHidden="0" w:uiPriority="73" w:unhideWhenUsed="0"/>
-    <w:lsdException w:name="Subtle Emphasis" w:semiHidden="0" w:uiPriority="19" w:unhideWhenUsed="0" w:qFormat="1"/>
-    <w:lsdException w:name="Intense Emphasis" w:semiHidden="0" w:uiPriority="21" w:unhideWhenUsed="0" w:qFormat="1"/>
-    <w:lsdException w:name="Subtle Reference" w:semiHidden="0" w:uiPriority="31" w:unhideWhenUsed="0" w:qFormat="1"/>
-    <w:lsdException w:name="Intense Reference" w:semiHidden="0" w:uiPriority="32" w:unhideWhenUsed="0" w:qFormat="1"/>
-    <w:lsdException w:name="Book Title" w:semiHidden="0" w:uiPriority="33" w:unhideWhenUsed="0" w:qFormat="1"/>
-    <w:lsdException w:name="Bibliography" w:uiPriority="37"/>
-    <w:lsdException w:name="TOC Heading" w:uiPriority="39" w:qFormat="1"/>
-  </w:latentStyles>
-  <w:style w:type="paragraph" w:default="1" w:styleId="Normal">
-    <w:name w:val="Normal"/>
     <w:qFormat/>
-  </w:style>
-  <w:style w:type="character" w:default="1" w:styleId="Fuentedeprrafopredeter">
-    <w:name w:val="Default Paragraph Font"/>
-    <w:uiPriority w:val="1"/>
-    <w:semiHidden/>
-    <w:unhideWhenUsed/>
-  </w:style>
-  <w:style w:type="table" w:default="1" w:styleId="Tablanormal">
-    <w:name w:val="Normal Table"/>
-    <w:uiPriority w:val="99"/>
-    <w:semiHidden/>
-    <w:unhideWhenUsed/>
     <w:tblPr>
       <w:tblInd w:w="0" w:type="dxa"/>
       <w:tblCellMar>
@@ -11870,7 +12257,7 @@
 </file>
 
 <file path=word/glossary/webSettings.xml><?xml version="1.0" encoding="utf-8"?>
-<w:webSettings xmlns:mc="http://schemas.openxmlformats.org/markup-compatibility/2006" xmlns:r="http://schemas.openxmlformats.org/officeDocument/2006/relationships" xmlns:w="http://schemas.openxmlformats.org/wordprocessingml/2006/main" xmlns:w14="http://schemas.microsoft.com/office/word/2010/wordml" mc:Ignorable="w14">
+<w:webSettings xmlns:r="http://schemas.openxmlformats.org/officeDocument/2006/relationships" xmlns:w="http://schemas.openxmlformats.org/wordprocessingml/2006/main">
   <w:optimizeForBrowser/>
   <w:allowPNG/>
 </w:webSettings>

</xml_diff>